<commit_message>
Minor Fix UI -BMinh
</commit_message>
<xml_diff>
--- a/Documents/UI_Testing_1459028.docx
+++ b/Documents/UI_Testing_1459028.docx
@@ -1,6 +1,6 @@
 
 <file path=word/document.xml><?xml version="1.0" encoding="utf-8"?>
-<w:document xmlns:wpc="http://schemas.microsoft.com/office/word/2010/wordprocessingCanvas" xmlns:cx="http://schemas.microsoft.com/office/drawing/2014/chartex" xmlns:cx1="http://schemas.microsoft.com/office/drawing/2015/9/8/chartex" xmlns:cx2="http://schemas.microsoft.com/office/drawing/2015/10/21/chartex" xmlns:cx3="http://schemas.microsoft.com/office/drawing/2016/5/9/chartex" xmlns:cx4="http://schemas.microsoft.com/office/drawing/2016/5/10/chartex" xmlns:cx5="http://schemas.microsoft.com/office/drawing/2016/5/11/chartex" xmlns:mc="http://schemas.openxmlformats.org/markup-compatibility/2006" xmlns:o="urn:schemas-microsoft-com:office:office" xmlns:r="http://schemas.openxmlformats.org/officeDocument/2006/relationships" xmlns:m="http://schemas.openxmlformats.org/officeDocument/2006/math" xmlns:v="urn:schemas-microsoft-com:vml" xmlns:wp14="http://schemas.microsoft.com/office/word/2010/wordprocessingDrawing" xmlns:wp="http://schemas.openxmlformats.org/drawingml/2006/wordprocessingDrawing" xmlns:w10="urn:schemas-microsoft-com:office:word" xmlns:w="http://schemas.openxmlformats.org/wordprocessingml/2006/main" xmlns:w14="http://schemas.microsoft.com/office/word/2010/wordml" xmlns:w15="http://schemas.microsoft.com/office/word/2012/wordml" xmlns:w16se="http://schemas.microsoft.com/office/word/2015/wordml/symex" xmlns:wpg="http://schemas.microsoft.com/office/word/2010/wordprocessingGroup" xmlns:wpi="http://schemas.microsoft.com/office/word/2010/wordprocessingInk" xmlns:wne="http://schemas.microsoft.com/office/word/2006/wordml" xmlns:wps="http://schemas.microsoft.com/office/word/2010/wordprocessingShape" mc:Ignorable="w14 w15 w16se wp14">
+<w:document xmlns:wpc="http://schemas.microsoft.com/office/word/2010/wordprocessingCanvas" xmlns:cx="http://schemas.microsoft.com/office/drawing/2014/chartex" xmlns:cx1="http://schemas.microsoft.com/office/drawing/2015/9/8/chartex" xmlns:cx2="http://schemas.microsoft.com/office/drawing/2015/10/21/chartex" xmlns:cx3="http://schemas.microsoft.com/office/drawing/2016/5/9/chartex" xmlns:cx4="http://schemas.microsoft.com/office/drawing/2016/5/10/chartex" xmlns:cx5="http://schemas.microsoft.com/office/drawing/2016/5/11/chartex" xmlns:cx6="http://schemas.microsoft.com/office/drawing/2016/5/12/chartex" xmlns:cx7="http://schemas.microsoft.com/office/drawing/2016/5/13/chartex" xmlns:cx8="http://schemas.microsoft.com/office/drawing/2016/5/14/chartex" xmlns:mc="http://schemas.openxmlformats.org/markup-compatibility/2006" xmlns:aink="http://schemas.microsoft.com/office/drawing/2016/ink" xmlns:am3d="http://schemas.microsoft.com/office/drawing/2017/model3d" xmlns:o="urn:schemas-microsoft-com:office:office" xmlns:r="http://schemas.openxmlformats.org/officeDocument/2006/relationships" xmlns:m="http://schemas.openxmlformats.org/officeDocument/2006/math" xmlns:v="urn:schemas-microsoft-com:vml" xmlns:wp14="http://schemas.microsoft.com/office/word/2010/wordprocessingDrawing" xmlns:wp="http://schemas.openxmlformats.org/drawingml/2006/wordprocessingDrawing" xmlns:w10="urn:schemas-microsoft-com:office:word" xmlns:w="http://schemas.openxmlformats.org/wordprocessingml/2006/main" xmlns:w14="http://schemas.microsoft.com/office/word/2010/wordml" xmlns:w15="http://schemas.microsoft.com/office/word/2012/wordml" xmlns:w16cid="http://schemas.microsoft.com/office/word/2016/wordml/cid" xmlns:w16se="http://schemas.microsoft.com/office/word/2015/wordml/symex" xmlns:wpg="http://schemas.microsoft.com/office/word/2010/wordprocessingGroup" xmlns:wpi="http://schemas.microsoft.com/office/word/2010/wordprocessingInk" xmlns:wne="http://schemas.microsoft.com/office/word/2006/wordml" xmlns:wps="http://schemas.microsoft.com/office/word/2010/wordprocessingShape" mc:Ignorable="w14 w15 w16se w16cid wp14">
   <w:body>
     <w:p>
       <w:pPr>
@@ -322,6 +322,7 @@
         </w:rPr>
         <w:t xml:space="preserve">: </w:t>
       </w:r>
+      <w:proofErr w:type="spellStart"/>
       <w:r>
         <w:rPr>
           <w:rFonts w:cs="Segoe UI"/>
@@ -344,7 +345,25 @@
           <w:i/>
           <w:color w:val="C00000"/>
         </w:rPr>
-        <w:t>m Quang V</w:t>
+        <w:t>m</w:t>
+      </w:r>
+      <w:proofErr w:type="spellEnd"/>
+      <w:r>
+        <w:rPr>
+          <w:rFonts w:cs="Segoe UI"/>
+          <w:i/>
+          <w:color w:val="C00000"/>
+        </w:rPr>
+        <w:t xml:space="preserve"> Quang </w:t>
+      </w:r>
+      <w:proofErr w:type="spellStart"/>
+      <w:r>
+        <w:rPr>
+          <w:rFonts w:cs="Segoe UI"/>
+          <w:i/>
+          <w:color w:val="C00000"/>
+        </w:rPr>
+        <w:t>V</w:t>
       </w:r>
       <w:r>
         <w:rPr>
@@ -354,6 +373,7 @@
         </w:rPr>
         <w:t>ũ</w:t>
       </w:r>
+      <w:proofErr w:type="spellEnd"/>
     </w:p>
     <w:p>
       <w:pPr>
@@ -379,8 +399,72 @@
           <w:i/>
           <w:color w:val="C00000"/>
         </w:rPr>
-        <w:t>: Ngô Ngọc Đăng Khoa</w:t>
-      </w:r>
+        <w:t xml:space="preserve">: </w:t>
+      </w:r>
+      <w:proofErr w:type="spellStart"/>
+      <w:r>
+        <w:rPr>
+          <w:rFonts w:cs="Segoe UI"/>
+          <w:i/>
+          <w:color w:val="C00000"/>
+        </w:rPr>
+        <w:t>Ngô</w:t>
+      </w:r>
+      <w:proofErr w:type="spellEnd"/>
+      <w:r>
+        <w:rPr>
+          <w:rFonts w:cs="Segoe UI"/>
+          <w:i/>
+          <w:color w:val="C00000"/>
+        </w:rPr>
+        <w:t xml:space="preserve"> </w:t>
+      </w:r>
+      <w:proofErr w:type="spellStart"/>
+      <w:r>
+        <w:rPr>
+          <w:rFonts w:cs="Segoe UI"/>
+          <w:i/>
+          <w:color w:val="C00000"/>
+        </w:rPr>
+        <w:t>Ngọc</w:t>
+      </w:r>
+      <w:proofErr w:type="spellEnd"/>
+      <w:r>
+        <w:rPr>
+          <w:rFonts w:cs="Segoe UI"/>
+          <w:i/>
+          <w:color w:val="C00000"/>
+        </w:rPr>
+        <w:t xml:space="preserve"> </w:t>
+      </w:r>
+      <w:proofErr w:type="spellStart"/>
+      <w:r>
+        <w:rPr>
+          <w:rFonts w:cs="Segoe UI"/>
+          <w:i/>
+          <w:color w:val="C00000"/>
+        </w:rPr>
+        <w:t>Đăng</w:t>
+      </w:r>
+      <w:proofErr w:type="spellEnd"/>
+      <w:r>
+        <w:rPr>
+          <w:rFonts w:cs="Segoe UI"/>
+          <w:i/>
+          <w:color w:val="C00000"/>
+        </w:rPr>
+        <w:t xml:space="preserve"> </w:t>
+      </w:r>
+      <w:proofErr w:type="spellStart"/>
+      <w:r>
+        <w:rPr>
+          <w:rFonts w:cs="Segoe UI"/>
+          <w:i/>
+          <w:color w:val="C00000"/>
+        </w:rPr>
+        <w:t>Khoa</w:t>
+      </w:r>
+      <w:proofErr w:type="spellEnd"/>
     </w:p>
     <w:p>
       <w:pPr>
@@ -408,6 +492,7 @@
         </w:rPr>
         <w:t xml:space="preserve">: </w:t>
       </w:r>
+      <w:proofErr w:type="spellStart"/>
       <w:r>
         <w:rPr>
           <w:rFonts w:cs="Segoe UI"/>
@@ -424,13 +509,23 @@
         </w:rPr>
         <w:t>ương</w:t>
       </w:r>
+      <w:proofErr w:type="spellEnd"/>
       <w:r>
         <w:rPr>
           <w:rFonts w:cs="Segoe UI"/>
           <w:i/>
           <w:color w:val="C00000"/>
         </w:rPr>
-        <w:t xml:space="preserve"> Phư</w:t>
+        <w:t xml:space="preserve"> </w:t>
+      </w:r>
+      <w:proofErr w:type="spellStart"/>
+      <w:r>
+        <w:rPr>
+          <w:rFonts w:cs="Segoe UI"/>
+          <w:i/>
+          <w:color w:val="C00000"/>
+        </w:rPr>
+        <w:t>Phư</w:t>
       </w:r>
       <w:r>
         <w:rPr>
@@ -440,13 +535,23 @@
         </w:rPr>
         <w:t>ớc</w:t>
       </w:r>
+      <w:proofErr w:type="spellEnd"/>
       <w:r>
         <w:rPr>
           <w:rFonts w:cs="Segoe UI"/>
           <w:i/>
           <w:color w:val="C00000"/>
         </w:rPr>
-        <w:t xml:space="preserve"> L</w:t>
+        <w:t xml:space="preserve"> </w:t>
+      </w:r>
+      <w:proofErr w:type="spellStart"/>
+      <w:r>
+        <w:rPr>
+          <w:rFonts w:cs="Segoe UI"/>
+          <w:i/>
+          <w:color w:val="C00000"/>
+        </w:rPr>
+        <w:t>L</w:t>
       </w:r>
       <w:r>
         <w:rPr>
@@ -456,6 +561,7 @@
         </w:rPr>
         <w:t>ộc</w:t>
       </w:r>
+      <w:proofErr w:type="spellEnd"/>
     </w:p>
     <w:p>
       <w:pPr>
@@ -583,11 +689,61 @@
                       <w:rFonts w:cs="Segoe UI"/>
                     </w:rPr>
                   </w:pPr>
+                  <w:proofErr w:type="spellStart"/>
                   <w:r>
                     <w:rPr>
                       <w:rFonts w:cs="Segoe UI"/>
                     </w:rPr>
-                    <w:t>Khoa Công nghệ thông tin</w:t>
+                    <w:t>Khoa</w:t>
+                  </w:r>
+                  <w:proofErr w:type="spellEnd"/>
+                  <w:r>
+                    <w:rPr>
+                      <w:rFonts w:cs="Segoe UI"/>
+                    </w:rPr>
+                    <w:t xml:space="preserve"> </w:t>
+                  </w:r>
+                  <w:proofErr w:type="spellStart"/>
+                  <w:r>
+                    <w:rPr>
+                      <w:rFonts w:cs="Segoe UI"/>
+                    </w:rPr>
+                    <w:t>Công</w:t>
+                  </w:r>
+                  <w:proofErr w:type="spellEnd"/>
+                  <w:r>
+                    <w:rPr>
+                      <w:rFonts w:cs="Segoe UI"/>
+                    </w:rPr>
+                    <w:t xml:space="preserve"> </w:t>
+                  </w:r>
+                  <w:proofErr w:type="spellStart"/>
+                  <w:r>
+                    <w:rPr>
+                      <w:rFonts w:cs="Segoe UI"/>
+                    </w:rPr>
+                    <w:t>nghệ</w:t>
+                  </w:r>
+                  <w:proofErr w:type="spellEnd"/>
+                  <w:r>
+                    <w:rPr>
+                      <w:rFonts w:cs="Segoe UI"/>
+                    </w:rPr>
+                    <w:t xml:space="preserve"> </w:t>
+                  </w:r>
+                  <w:proofErr w:type="spellStart"/>
+                  <w:r>
+                    <w:rPr>
+                      <w:rFonts w:cs="Segoe UI"/>
+                    </w:rPr>
+                    <w:t>thông</w:t>
+                  </w:r>
+                  <w:proofErr w:type="spellEnd"/>
+                  <w:r>
+                    <w:rPr>
+                      <w:rFonts w:cs="Segoe UI"/>
+                    </w:rPr>
+                    <w:t xml:space="preserve"> tin</w:t>
                   </w:r>
                 </w:p>
                 <w:p>
@@ -597,11 +753,89 @@
                       <w:rFonts w:cs="Segoe UI"/>
                     </w:rPr>
                   </w:pPr>
+                  <w:proofErr w:type="spellStart"/>
                   <w:r>
                     <w:rPr>
                       <w:rFonts w:cs="Segoe UI"/>
                     </w:rPr>
-                    <w:t xml:space="preserve">Đại học Khoa học tự nhiên TP </w:t>
+                    <w:t>Đại</w:t>
+                  </w:r>
+                  <w:proofErr w:type="spellEnd"/>
+                  <w:r>
+                    <w:rPr>
+                      <w:rFonts w:cs="Segoe UI"/>
+                    </w:rPr>
+                    <w:t xml:space="preserve"> </w:t>
+                  </w:r>
+                  <w:proofErr w:type="spellStart"/>
+                  <w:r>
+                    <w:rPr>
+                      <w:rFonts w:cs="Segoe UI"/>
+                    </w:rPr>
+                    <w:t>học</w:t>
+                  </w:r>
+                  <w:proofErr w:type="spellEnd"/>
+                  <w:r>
+                    <w:rPr>
+                      <w:rFonts w:cs="Segoe UI"/>
+                    </w:rPr>
+                    <w:t xml:space="preserve"> </w:t>
+                  </w:r>
+                  <w:proofErr w:type="spellStart"/>
+                  <w:r>
+                    <w:rPr>
+                      <w:rFonts w:cs="Segoe UI"/>
+                    </w:rPr>
+                    <w:t>Khoa</w:t>
+                  </w:r>
+                  <w:proofErr w:type="spellEnd"/>
+                  <w:r>
+                    <w:rPr>
+                      <w:rFonts w:cs="Segoe UI"/>
+                    </w:rPr>
+                    <w:t xml:space="preserve"> </w:t>
+                  </w:r>
+                  <w:proofErr w:type="spellStart"/>
+                  <w:r>
+                    <w:rPr>
+                      <w:rFonts w:cs="Segoe UI"/>
+                    </w:rPr>
+                    <w:t>học</w:t>
+                  </w:r>
+                  <w:proofErr w:type="spellEnd"/>
+                  <w:r>
+                    <w:rPr>
+                      <w:rFonts w:cs="Segoe UI"/>
+                    </w:rPr>
+                    <w:t xml:space="preserve"> </w:t>
+                  </w:r>
+                  <w:proofErr w:type="spellStart"/>
+                  <w:r>
+                    <w:rPr>
+                      <w:rFonts w:cs="Segoe UI"/>
+                    </w:rPr>
+                    <w:t>tự</w:t>
+                  </w:r>
+                  <w:proofErr w:type="spellEnd"/>
+                  <w:r>
+                    <w:rPr>
+                      <w:rFonts w:cs="Segoe UI"/>
+                    </w:rPr>
+                    <w:t xml:space="preserve"> </w:t>
+                  </w:r>
+                  <w:proofErr w:type="spellStart"/>
+                  <w:r>
+                    <w:rPr>
+                      <w:rFonts w:cs="Segoe UI"/>
+                    </w:rPr>
+                    <w:t>nhiên</w:t>
+                  </w:r>
+                  <w:proofErr w:type="spellEnd"/>
+                  <w:r>
+                    <w:rPr>
+                      <w:rFonts w:cs="Segoe UI"/>
+                    </w:rPr>
+                    <w:t xml:space="preserve"> TP </w:t>
                   </w:r>
                   <w:r>
                     <w:rPr>
@@ -670,6 +904,8 @@
           <w:b w:val="0"/>
           <w:noProof/>
           <w:sz w:val="22"/>
+          <w:szCs w:val="20"/>
+          <w:lang w:bidi="mr-IN"/>
         </w:rPr>
       </w:pPr>
       <w:r>
@@ -681,7 +917,7 @@
       <w:r>
         <w:fldChar w:fldCharType="separate"/>
       </w:r>
-      <w:hyperlink w:anchor="_Toc383900836" w:history="1">
+      <w:hyperlink w:anchor="_Toc489342621" w:history="1">
         <w:r>
           <w:rPr>
             <w:rStyle w:val="Hyperlink"/>
@@ -695,6 +931,8 @@
             <w:b w:val="0"/>
             <w:noProof/>
             <w:sz w:val="22"/>
+            <w:szCs w:val="20"/>
+            <w:lang w:bidi="mr-IN"/>
           </w:rPr>
           <w:tab/>
         </w:r>
@@ -724,94 +962,7 @@
             <w:noProof/>
             <w:webHidden/>
           </w:rPr>
-          <w:instrText xml:space="preserve"> PAGEREF _Toc383900836 \h </w:instrText>
-        </w:r>
-        <w:r>
-          <w:rPr>
-            <w:noProof/>
-            <w:webHidden/>
-          </w:rPr>
-        </w:r>
-        <w:r>
-          <w:rPr>
-            <w:noProof/>
-            <w:webHidden/>
-          </w:rPr>
-          <w:fldChar w:fldCharType="separate"/>
-        </w:r>
-        <w:r>
-          <w:rPr>
-            <w:noProof/>
-            <w:webHidden/>
-          </w:rPr>
-          <w:t>2</w:t>
-        </w:r>
-        <w:r>
-          <w:rPr>
-            <w:noProof/>
-            <w:webHidden/>
-          </w:rPr>
-          <w:fldChar w:fldCharType="end"/>
-        </w:r>
-      </w:hyperlink>
-    </w:p>
-    <w:p>
-      <w:pPr>
-        <w:pStyle w:val="TOC1"/>
-        <w:tabs>
-          <w:tab w:val="left" w:pos="432"/>
-        </w:tabs>
-        <w:rPr>
-          <w:rFonts w:asciiTheme="minorHAnsi" w:eastAsiaTheme="minorEastAsia" w:hAnsiTheme="minorHAnsi"/>
-          <w:b w:val="0"/>
-          <w:noProof/>
-          <w:sz w:val="22"/>
-        </w:rPr>
-      </w:pPr>
-      <w:hyperlink w:anchor="_Toc383900837" w:history="1">
-        <w:r>
-          <w:rPr>
-            <w:rStyle w:val="Hyperlink"/>
-            <w:noProof/>
-          </w:rPr>
-          <w:t>2</w:t>
-        </w:r>
-        <w:r>
-          <w:rPr>
-            <w:rFonts w:asciiTheme="minorHAnsi" w:eastAsiaTheme="minorEastAsia" w:hAnsiTheme="minorHAnsi"/>
-            <w:b w:val="0"/>
-            <w:noProof/>
-            <w:sz w:val="22"/>
-          </w:rPr>
-          <w:tab/>
-        </w:r>
-        <w:r>
-          <w:rPr>
-            <w:rStyle w:val="Hyperlink"/>
-            <w:noProof/>
-          </w:rPr>
-          <w:t>Kế hoạch kiểm thử (Test Plan)</w:t>
-        </w:r>
-        <w:r>
-          <w:rPr>
-            <w:noProof/>
-            <w:webHidden/>
-          </w:rPr>
-          <w:tab/>
-        </w:r>
-        <w:r>
-          <w:rPr>
-            <w:noProof/>
-            <w:webHidden/>
-          </w:rPr>
-          <w:fldChar w:fldCharType="begin"/>
-        </w:r>
-        <w:r>
-          <w:rPr>
-            <w:noProof/>
-            <w:webHidden/>
-          </w:rPr>
-          <w:instrText xml:space="preserve"> PAGEREF _Toc383900837 \h </w:instrText>
+          <w:instrText xml:space="preserve"> PAGEREF _Toc489342621 \h </w:instrText>
         </w:r>
         <w:r>
           <w:rPr>
@@ -853,15 +1004,17 @@
           <w:b w:val="0"/>
           <w:noProof/>
           <w:sz w:val="22"/>
+          <w:szCs w:val="20"/>
+          <w:lang w:bidi="mr-IN"/>
         </w:rPr>
       </w:pPr>
-      <w:hyperlink w:anchor="_Toc383900838" w:history="1">
+      <w:hyperlink w:anchor="_Toc489342622" w:history="1">
         <w:r>
           <w:rPr>
             <w:rStyle w:val="Hyperlink"/>
             <w:noProof/>
           </w:rPr>
-          <w:t>3</w:t>
+          <w:t>2</w:t>
         </w:r>
         <w:r>
           <w:rPr>
@@ -869,6 +1022,8 @@
             <w:b w:val="0"/>
             <w:noProof/>
             <w:sz w:val="22"/>
+            <w:szCs w:val="20"/>
+            <w:lang w:bidi="mr-IN"/>
           </w:rPr>
           <w:tab/>
         </w:r>
@@ -877,7 +1032,7 @@
             <w:rStyle w:val="Hyperlink"/>
             <w:noProof/>
           </w:rPr>
-          <w:t>Test case</w:t>
+          <w:t>Kế hoạch kiểm thử (Test plan)</w:t>
         </w:r>
         <w:r>
           <w:rPr>
@@ -898,7 +1053,7 @@
             <w:noProof/>
             <w:webHidden/>
           </w:rPr>
-          <w:instrText xml:space="preserve"> PAGEREF _Toc383900838 \h </w:instrText>
+          <w:instrText xml:space="preserve"> PAGEREF _Toc489342622 \h </w:instrText>
         </w:r>
         <w:r>
           <w:rPr>
@@ -931,30 +1086,35 @@
     </w:p>
     <w:p>
       <w:pPr>
-        <w:pStyle w:val="TOC2"/>
+        <w:pStyle w:val="TOC1"/>
         <w:tabs>
-          <w:tab w:val="left" w:pos="780"/>
-          <w:tab w:val="right" w:leader="dot" w:pos="9350"/>
+          <w:tab w:val="left" w:pos="432"/>
         </w:tabs>
         <w:rPr>
           <w:rFonts w:asciiTheme="minorHAnsi" w:eastAsiaTheme="minorEastAsia" w:hAnsiTheme="minorHAnsi"/>
+          <w:b w:val="0"/>
           <w:noProof/>
           <w:sz w:val="22"/>
+          <w:szCs w:val="20"/>
+          <w:lang w:bidi="mr-IN"/>
         </w:rPr>
       </w:pPr>
-      <w:hyperlink w:anchor="_Toc383900839" w:history="1">
+      <w:hyperlink w:anchor="_Toc489342623" w:history="1">
         <w:r>
           <w:rPr>
             <w:rStyle w:val="Hyperlink"/>
             <w:noProof/>
           </w:rPr>
-          <w:t>3.1</w:t>
+          <w:t>3</w:t>
         </w:r>
         <w:r>
           <w:rPr>
             <w:rFonts w:asciiTheme="minorHAnsi" w:eastAsiaTheme="minorEastAsia" w:hAnsiTheme="minorHAnsi"/>
+            <w:b w:val="0"/>
             <w:noProof/>
             <w:sz w:val="22"/>
+            <w:szCs w:val="20"/>
+            <w:lang w:bidi="mr-IN"/>
           </w:rPr>
           <w:tab/>
         </w:r>
@@ -963,7 +1123,7 @@
             <w:rStyle w:val="Hyperlink"/>
             <w:noProof/>
           </w:rPr>
-          <w:t>Danh sách các test case</w:t>
+          <w:t>Test case</w:t>
         </w:r>
         <w:r>
           <w:rPr>
@@ -984,7 +1144,7 @@
             <w:noProof/>
             <w:webHidden/>
           </w:rPr>
-          <w:instrText xml:space="preserve"> PAGEREF _Toc383900839 \h </w:instrText>
+          <w:instrText xml:space="preserve"> PAGEREF _Toc489342623 \h </w:instrText>
         </w:r>
         <w:r>
           <w:rPr>
@@ -1004,7 +1164,7 @@
             <w:noProof/>
             <w:webHidden/>
           </w:rPr>
-          <w:t>4</w:t>
+          <w:t>5</w:t>
         </w:r>
         <w:r>
           <w:rPr>
@@ -1017,282 +1177,9 @@
     </w:p>
     <w:p>
       <w:pPr>
-        <w:pStyle w:val="TOC2"/>
-        <w:tabs>
-          <w:tab w:val="left" w:pos="780"/>
-          <w:tab w:val="right" w:leader="dot" w:pos="9350"/>
-        </w:tabs>
-        <w:rPr>
-          <w:rFonts w:asciiTheme="minorHAnsi" w:eastAsiaTheme="minorEastAsia" w:hAnsiTheme="minorHAnsi"/>
-          <w:noProof/>
-          <w:sz w:val="22"/>
-        </w:rPr>
-      </w:pPr>
-      <w:hyperlink w:anchor="_Toc383900840" w:history="1">
-        <w:r>
-          <w:rPr>
-            <w:rStyle w:val="Hyperlink"/>
-            <w:noProof/>
-          </w:rPr>
-          <w:t>3.2</w:t>
-        </w:r>
-        <w:r>
-          <w:rPr>
-            <w:rFonts w:asciiTheme="minorHAnsi" w:eastAsiaTheme="minorEastAsia" w:hAnsiTheme="minorHAnsi"/>
-            <w:noProof/>
-            <w:sz w:val="22"/>
-          </w:rPr>
-          <w:tab/>
-        </w:r>
-        <w:r>
-          <w:rPr>
-            <w:rStyle w:val="Hyperlink"/>
-            <w:noProof/>
-          </w:rPr>
-          <w:t>Đặc tả các test case</w:t>
-        </w:r>
-        <w:r>
-          <w:rPr>
-            <w:noProof/>
-            <w:webHidden/>
-          </w:rPr>
-          <w:tab/>
-        </w:r>
-        <w:r>
-          <w:rPr>
-            <w:noProof/>
-            <w:webHidden/>
-          </w:rPr>
-          <w:fldChar w:fldCharType="begin"/>
-        </w:r>
-        <w:r>
-          <w:rPr>
-            <w:noProof/>
-            <w:webHidden/>
-          </w:rPr>
-          <w:instrText xml:space="preserve"> PAGEREF _Toc383900840 \h </w:instrText>
-        </w:r>
-        <w:r>
-          <w:rPr>
-            <w:noProof/>
-            <w:webHidden/>
-          </w:rPr>
-        </w:r>
-        <w:r>
-          <w:rPr>
-            <w:noProof/>
-            <w:webHidden/>
-          </w:rPr>
-          <w:fldChar w:fldCharType="separate"/>
-        </w:r>
-        <w:r>
-          <w:rPr>
-            <w:noProof/>
-            <w:webHidden/>
-          </w:rPr>
-          <w:t>4</w:t>
-        </w:r>
-        <w:r>
-          <w:rPr>
-            <w:noProof/>
-            <w:webHidden/>
-          </w:rPr>
-          <w:fldChar w:fldCharType="end"/>
-        </w:r>
-      </w:hyperlink>
-    </w:p>
-    <w:p>
-      <w:pPr>
-        <w:pStyle w:val="TOC3"/>
         <w:tabs>
           <w:tab w:val="left" w:pos="1320"/>
         </w:tabs>
-        <w:rPr>
-          <w:rFonts w:asciiTheme="minorHAnsi" w:eastAsiaTheme="minorEastAsia" w:hAnsiTheme="minorHAnsi"/>
-          <w:sz w:val="22"/>
-        </w:rPr>
-      </w:pPr>
-      <w:hyperlink w:anchor="_Toc383900841" w:history="1">
-        <w:r>
-          <w:rPr>
-            <w:rStyle w:val="Hyperlink"/>
-          </w:rPr>
-          <w:t>3.2.1</w:t>
-        </w:r>
-        <w:r>
-          <w:rPr>
-            <w:rFonts w:asciiTheme="minorHAnsi" w:eastAsiaTheme="minorEastAsia" w:hAnsiTheme="minorHAnsi"/>
-            <w:sz w:val="22"/>
-          </w:rPr>
-          <w:tab/>
-        </w:r>
-        <w:r>
-          <w:rPr>
-            <w:rStyle w:val="Hyperlink"/>
-          </w:rPr>
-          <w:t>Test case nh</w:t>
-        </w:r>
-        <w:r>
-          <w:rPr>
-            <w:rStyle w:val="Hyperlink"/>
-          </w:rPr>
-          <w:t>ập</w:t>
-        </w:r>
-        <w:r>
-          <w:rPr>
-            <w:rStyle w:val="Hyperlink"/>
-          </w:rPr>
-          <w:t xml:space="preserve"> sai ng</w:t>
-        </w:r>
-        <w:r>
-          <w:rPr>
-            <w:rStyle w:val="Hyperlink"/>
-          </w:rPr>
-          <w:t>ày</w:t>
-        </w:r>
-        <w:r>
-          <w:rPr>
-            <w:rStyle w:val="Hyperlink"/>
-          </w:rPr>
-          <w:t xml:space="preserve"> thanh t</w:t>
-        </w:r>
-        <w:r>
-          <w:rPr>
-            <w:rStyle w:val="Hyperlink"/>
-          </w:rPr>
-          <w:t>oán</w:t>
-        </w:r>
-        <w:r>
-          <w:rPr>
-            <w:webHidden/>
-          </w:rPr>
-          <w:tab/>
-        </w:r>
-        <w:r>
-          <w:rPr>
-            <w:webHidden/>
-          </w:rPr>
-          <w:fldChar w:fldCharType="begin"/>
-        </w:r>
-        <w:r>
-          <w:rPr>
-            <w:webHidden/>
-          </w:rPr>
-          <w:instrText xml:space="preserve"> PAGEREF _Toc383900841 \h </w:instrText>
-        </w:r>
-        <w:r>
-          <w:rPr>
-            <w:webHidden/>
-          </w:rPr>
-        </w:r>
-        <w:r>
-          <w:rPr>
-            <w:webHidden/>
-          </w:rPr>
-          <w:fldChar w:fldCharType="separate"/>
-        </w:r>
-        <w:r>
-          <w:rPr>
-            <w:webHidden/>
-          </w:rPr>
-          <w:t>4</w:t>
-        </w:r>
-        <w:r>
-          <w:rPr>
-            <w:webHidden/>
-          </w:rPr>
-          <w:fldChar w:fldCharType="end"/>
-        </w:r>
-      </w:hyperlink>
-    </w:p>
-    <w:p>
-      <w:pPr>
-        <w:pStyle w:val="TOC3"/>
-        <w:tabs>
-          <w:tab w:val="left" w:pos="1320"/>
-        </w:tabs>
-        <w:rPr>
-          <w:rFonts w:asciiTheme="minorHAnsi" w:eastAsiaTheme="minorEastAsia" w:hAnsiTheme="minorHAnsi"/>
-          <w:sz w:val="22"/>
-        </w:rPr>
-      </w:pPr>
-      <w:hyperlink w:anchor="_Toc383900842" w:history="1">
-        <w:r>
-          <w:rPr>
-            <w:rStyle w:val="Hyperlink"/>
-          </w:rPr>
-          <w:t>3.2.2</w:t>
-        </w:r>
-        <w:r>
-          <w:rPr>
-            <w:rFonts w:asciiTheme="minorHAnsi" w:eastAsiaTheme="minorEastAsia" w:hAnsiTheme="minorHAnsi"/>
-            <w:sz w:val="22"/>
-          </w:rPr>
-          <w:tab/>
-        </w:r>
-        <w:r>
-          <w:rPr>
-            <w:rStyle w:val="Hyperlink"/>
-          </w:rPr>
-          <w:t>Test case nh</w:t>
-        </w:r>
-        <w:r>
-          <w:rPr>
-            <w:rStyle w:val="Hyperlink"/>
-          </w:rPr>
-          <w:t>ập</w:t>
-        </w:r>
-        <w:r>
-          <w:rPr>
-            <w:rStyle w:val="Hyperlink"/>
-          </w:rPr>
-          <w:t xml:space="preserve"> sai CMND </w:t>
-        </w:r>
-        <w:r>
-          <w:rPr>
-            <w:webHidden/>
-          </w:rPr>
-          <w:tab/>
-        </w:r>
-        <w:r>
-          <w:rPr>
-            <w:webHidden/>
-          </w:rPr>
-          <w:fldChar w:fldCharType="begin"/>
-        </w:r>
-        <w:r>
-          <w:rPr>
-            <w:webHidden/>
-          </w:rPr>
-          <w:instrText xml:space="preserve"> PAGEREF _Toc383900842 \h </w:instrText>
-        </w:r>
-        <w:r>
-          <w:rPr>
-            <w:webHidden/>
-          </w:rPr>
-        </w:r>
-        <w:r>
-          <w:rPr>
-            <w:webHidden/>
-          </w:rPr>
-          <w:fldChar w:fldCharType="separate"/>
-        </w:r>
-        <w:r>
-          <w:rPr>
-            <w:webHidden/>
-          </w:rPr>
-          <w:t>4</w:t>
-        </w:r>
-        <w:r>
-          <w:rPr>
-            <w:webHidden/>
-          </w:rPr>
-          <w:fldChar w:fldCharType="end"/>
-        </w:r>
-      </w:hyperlink>
-    </w:p>
-    <w:p>
-      <w:pPr>
         <w:rPr>
           <w:lang w:eastAsia="ja-JP"/>
         </w:rPr>
@@ -1308,19 +1195,34 @@
       <w:r>
         <w:fldChar w:fldCharType="end"/>
       </w:r>
+      <w:r>
+        <w:tab/>
+      </w:r>
+      <w:bookmarkStart w:id="0" w:name="_GoBack"/>
+      <w:bookmarkEnd w:id="0"/>
     </w:p>
     <w:p>
       <w:pPr>
         <w:pStyle w:val="Heading1"/>
       </w:pPr>
-      <w:bookmarkStart w:id="0" w:name="_Toc383891032"/>
-      <w:bookmarkStart w:id="1" w:name="_Toc383900836"/>
+      <w:bookmarkStart w:id="1" w:name="_Toc383891032"/>
+      <w:bookmarkStart w:id="2" w:name="_Toc489342621"/>
+      <w:proofErr w:type="spellStart"/>
       <w:r>
         <w:lastRenderedPageBreak/>
-        <w:t>Thông tin nhóm</w:t>
-      </w:r>
-      <w:bookmarkEnd w:id="0"/>
+        <w:t>Thông</w:t>
+      </w:r>
+      <w:proofErr w:type="spellEnd"/>
+      <w:r>
+        <w:t xml:space="preserve"> tin </w:t>
+      </w:r>
+      <w:proofErr w:type="spellStart"/>
+      <w:r>
+        <w:t>nhóm</w:t>
+      </w:r>
       <w:bookmarkEnd w:id="1"/>
+      <w:bookmarkEnd w:id="2"/>
+      <w:proofErr w:type="spellEnd"/>
     </w:p>
     <w:p>
       <w:pPr>
@@ -1335,7 +1237,23 @@
           <w:rFonts w:cs="Segoe UI"/>
           <w:b/>
         </w:rPr>
-        <w:t>Website / Facebook nhóm:</w:t>
+        <w:t xml:space="preserve">Website / Facebook </w:t>
+      </w:r>
+      <w:proofErr w:type="spellStart"/>
+      <w:r>
+        <w:rPr>
+          <w:rFonts w:cs="Segoe UI"/>
+          <w:b/>
+        </w:rPr>
+        <w:t>nhóm</w:t>
+      </w:r>
+      <w:proofErr w:type="spellEnd"/>
+      <w:r>
+        <w:rPr>
+          <w:rFonts w:cs="Segoe UI"/>
+          <w:b/>
+        </w:rPr>
+        <w:t>:</w:t>
       </w:r>
       <w:r>
         <w:rPr>
@@ -1423,14 +1341,34 @@
                 <w:color w:val="FFFFFF" w:themeColor="background1"/>
               </w:rPr>
             </w:pPr>
+            <w:proofErr w:type="spellStart"/>
             <w:r>
               <w:rPr>
                 <w:rFonts w:eastAsia="SimSun"/>
                 <w:b/>
                 <w:color w:val="FFFFFF" w:themeColor="background1"/>
               </w:rPr>
-              <w:t>Họ Tên</w:t>
-            </w:r>
+              <w:t>Họ</w:t>
+            </w:r>
+            <w:proofErr w:type="spellEnd"/>
+            <w:r>
+              <w:rPr>
+                <w:rFonts w:eastAsia="SimSun"/>
+                <w:b/>
+                <w:color w:val="FFFFFF" w:themeColor="background1"/>
+              </w:rPr>
+              <w:t xml:space="preserve"> </w:t>
+            </w:r>
+            <w:proofErr w:type="spellStart"/>
+            <w:r>
+              <w:rPr>
+                <w:rFonts w:eastAsia="SimSun"/>
+                <w:b/>
+                <w:color w:val="FFFFFF" w:themeColor="background1"/>
+              </w:rPr>
+              <w:t>Tên</w:t>
+            </w:r>
+            <w:proofErr w:type="spellEnd"/>
           </w:p>
         </w:tc>
         <w:tc>
@@ -1487,14 +1425,34 @@
                 <w:color w:val="FFFFFF" w:themeColor="background1"/>
               </w:rPr>
             </w:pPr>
+            <w:proofErr w:type="spellStart"/>
             <w:r>
               <w:rPr>
                 <w:rFonts w:eastAsia="SimSun"/>
                 <w:b/>
                 <w:color w:val="FFFFFF" w:themeColor="background1"/>
               </w:rPr>
-              <w:t>Điện thoại</w:t>
-            </w:r>
+              <w:t>Điện</w:t>
+            </w:r>
+            <w:proofErr w:type="spellEnd"/>
+            <w:r>
+              <w:rPr>
+                <w:rFonts w:eastAsia="SimSun"/>
+                <w:b/>
+                <w:color w:val="FFFFFF" w:themeColor="background1"/>
+              </w:rPr>
+              <w:t xml:space="preserve"> </w:t>
+            </w:r>
+            <w:proofErr w:type="spellStart"/>
+            <w:r>
+              <w:rPr>
+                <w:rFonts w:eastAsia="SimSun"/>
+                <w:b/>
+                <w:color w:val="FFFFFF" w:themeColor="background1"/>
+              </w:rPr>
+              <w:t>thoại</w:t>
+            </w:r>
+            <w:proofErr w:type="spellEnd"/>
           </w:p>
         </w:tc>
       </w:tr>
@@ -1549,6 +1507,7 @@
                 <w:rFonts w:eastAsia="SimSun"/>
               </w:rPr>
             </w:pPr>
+            <w:proofErr w:type="spellStart"/>
             <w:r>
               <w:rPr>
                 <w:rFonts w:eastAsia="SimSun"/>
@@ -1561,11 +1520,19 @@
               </w:rPr>
               <w:t>ạm</w:t>
             </w:r>
+            <w:proofErr w:type="spellEnd"/>
             <w:r>
               <w:rPr>
                 <w:rFonts w:eastAsia="SimSun"/>
               </w:rPr>
-              <w:t xml:space="preserve"> Hu</w:t>
+              <w:t xml:space="preserve"> </w:t>
+            </w:r>
+            <w:proofErr w:type="spellStart"/>
+            <w:r>
+              <w:rPr>
+                <w:rFonts w:eastAsia="SimSun"/>
+              </w:rPr>
+              <w:t>Hu</w:t>
             </w:r>
             <w:r>
               <w:rPr>
@@ -1573,11 +1540,19 @@
               </w:rPr>
               <w:t>ỳnh</w:t>
             </w:r>
+            <w:proofErr w:type="spellEnd"/>
             <w:r>
               <w:rPr>
                 <w:rFonts w:eastAsia="SimSun"/>
               </w:rPr>
-              <w:t xml:space="preserve"> Tr</w:t>
+              <w:t xml:space="preserve"> </w:t>
+            </w:r>
+            <w:proofErr w:type="spellStart"/>
+            <w:r>
+              <w:rPr>
+                <w:rFonts w:eastAsia="SimSun"/>
+              </w:rPr>
+              <w:t>Tr</w:t>
             </w:r>
             <w:r>
               <w:rPr>
@@ -1585,6 +1560,7 @@
               </w:rPr>
               <w:t>í</w:t>
             </w:r>
+            <w:proofErr w:type="spellEnd"/>
             <w:r>
               <w:rPr>
                 <w:rFonts w:eastAsia="SimSun"/>
@@ -1696,6 +1672,7 @@
                 <w:rFonts w:eastAsia="SimSun"/>
               </w:rPr>
             </w:pPr>
+            <w:proofErr w:type="spellStart"/>
             <w:r>
               <w:rPr>
                 <w:rFonts w:eastAsia="SimSun"/>
@@ -1712,7 +1689,21 @@
               <w:rPr>
                 <w:rFonts w:eastAsia="SimSun"/>
               </w:rPr>
-              <w:t>n B</w:t>
+              <w:t>n</w:t>
+            </w:r>
+            <w:proofErr w:type="spellEnd"/>
+            <w:r>
+              <w:rPr>
+                <w:rFonts w:eastAsia="SimSun"/>
+              </w:rPr>
+              <w:t xml:space="preserve"> </w:t>
+            </w:r>
+            <w:proofErr w:type="spellStart"/>
+            <w:r>
+              <w:rPr>
+                <w:rFonts w:eastAsia="SimSun"/>
+              </w:rPr>
+              <w:t>B</w:t>
             </w:r>
             <w:r>
               <w:rPr>
@@ -1720,6 +1711,7 @@
               </w:rPr>
               <w:t>ình</w:t>
             </w:r>
+            <w:proofErr w:type="spellEnd"/>
             <w:r>
               <w:rPr>
                 <w:rFonts w:eastAsia="SimSun"/>
@@ -1831,6 +1823,7 @@
                 <w:rFonts w:eastAsia="SimSun"/>
               </w:rPr>
             </w:pPr>
+            <w:proofErr w:type="spellStart"/>
             <w:r>
               <w:rPr>
                 <w:rFonts w:eastAsia="SimSun"/>
@@ -1847,7 +1840,21 @@
               <w:rPr>
                 <w:rFonts w:eastAsia="SimSun"/>
               </w:rPr>
-              <w:t>n Ng</w:t>
+              <w:t>n</w:t>
+            </w:r>
+            <w:proofErr w:type="spellEnd"/>
+            <w:r>
+              <w:rPr>
+                <w:rFonts w:eastAsia="SimSun"/>
+              </w:rPr>
+              <w:t xml:space="preserve"> </w:t>
+            </w:r>
+            <w:proofErr w:type="spellStart"/>
+            <w:r>
+              <w:rPr>
+                <w:rFonts w:eastAsia="SimSun"/>
+              </w:rPr>
+              <w:t>Ng</w:t>
             </w:r>
             <w:r>
               <w:rPr>
@@ -1855,11 +1862,19 @@
               </w:rPr>
               <w:t>ọc</w:t>
             </w:r>
+            <w:proofErr w:type="spellEnd"/>
             <w:r>
               <w:rPr>
                 <w:rFonts w:eastAsia="SimSun"/>
               </w:rPr>
-              <w:t xml:space="preserve"> Ph</w:t>
+              <w:t xml:space="preserve"> </w:t>
+            </w:r>
+            <w:proofErr w:type="spellStart"/>
+            <w:r>
+              <w:rPr>
+                <w:rFonts w:eastAsia="SimSun"/>
+              </w:rPr>
+              <w:t>Ph</w:t>
             </w:r>
             <w:r>
               <w:rPr>
@@ -1867,6 +1882,7 @@
               </w:rPr>
               <w:t>ú</w:t>
             </w:r>
+            <w:proofErr w:type="spellEnd"/>
           </w:p>
         </w:tc>
         <w:tc>
@@ -1972,6 +1988,7 @@
                 <w:rFonts w:eastAsia="SimSun"/>
               </w:rPr>
             </w:pPr>
+            <w:proofErr w:type="spellStart"/>
             <w:r>
               <w:rPr>
                 <w:rFonts w:eastAsia="SimSun"/>
@@ -1988,7 +2005,21 @@
               <w:rPr>
                 <w:rFonts w:eastAsia="SimSun"/>
               </w:rPr>
-              <w:t>n Nguy</w:t>
+              <w:t>n</w:t>
+            </w:r>
+            <w:proofErr w:type="spellEnd"/>
+            <w:r>
+              <w:rPr>
+                <w:rFonts w:eastAsia="SimSun"/>
+              </w:rPr>
+              <w:t xml:space="preserve"> </w:t>
+            </w:r>
+            <w:proofErr w:type="spellStart"/>
+            <w:r>
+              <w:rPr>
+                <w:rFonts w:eastAsia="SimSun"/>
+              </w:rPr>
+              <w:t>Nguy</w:t>
             </w:r>
             <w:r>
               <w:rPr>
@@ -2000,7 +2031,21 @@
               <w:rPr>
                 <w:rFonts w:eastAsia="SimSun"/>
               </w:rPr>
-              <w:t>n B</w:t>
+              <w:t>n</w:t>
+            </w:r>
+            <w:proofErr w:type="spellEnd"/>
+            <w:r>
+              <w:rPr>
+                <w:rFonts w:eastAsia="SimSun"/>
+              </w:rPr>
+              <w:t xml:space="preserve"> </w:t>
+            </w:r>
+            <w:proofErr w:type="spellStart"/>
+            <w:r>
+              <w:rPr>
+                <w:rFonts w:eastAsia="SimSun"/>
+              </w:rPr>
+              <w:t>B</w:t>
             </w:r>
             <w:r>
               <w:rPr>
@@ -2008,11 +2053,19 @@
               </w:rPr>
               <w:t>ảo</w:t>
             </w:r>
+            <w:proofErr w:type="spellEnd"/>
             <w:r>
               <w:rPr>
                 <w:rFonts w:eastAsia="SimSun"/>
               </w:rPr>
-              <w:t xml:space="preserve"> L</w:t>
+              <w:t xml:space="preserve"> </w:t>
+            </w:r>
+            <w:proofErr w:type="spellStart"/>
+            <w:r>
+              <w:rPr>
+                <w:rFonts w:eastAsia="SimSun"/>
+              </w:rPr>
+              <w:t>L</w:t>
             </w:r>
             <w:r>
               <w:rPr>
@@ -2026,6 +2079,7 @@
               </w:rPr>
               <w:t>m</w:t>
             </w:r>
+            <w:proofErr w:type="spellEnd"/>
           </w:p>
         </w:tc>
         <w:tc>
@@ -2128,6 +2182,7 @@
                 <w:rFonts w:eastAsia="SimSun"/>
               </w:rPr>
             </w:pPr>
+            <w:proofErr w:type="spellStart"/>
             <w:r>
               <w:rPr>
                 <w:rFonts w:eastAsia="SimSun"/>
@@ -2144,7 +2199,21 @@
               <w:rPr>
                 <w:rFonts w:eastAsia="SimSun"/>
               </w:rPr>
-              <w:t>n Anh Qu</w:t>
+              <w:t>n</w:t>
+            </w:r>
+            <w:proofErr w:type="spellEnd"/>
+            <w:r>
+              <w:rPr>
+                <w:rFonts w:eastAsia="SimSun"/>
+              </w:rPr>
+              <w:t xml:space="preserve"> Anh </w:t>
+            </w:r>
+            <w:proofErr w:type="spellStart"/>
+            <w:r>
+              <w:rPr>
+                <w:rFonts w:eastAsia="SimSun"/>
+              </w:rPr>
+              <w:t>Qu</w:t>
             </w:r>
             <w:r>
               <w:rPr>
@@ -2158,6 +2227,7 @@
               </w:rPr>
               <w:t>n</w:t>
             </w:r>
+            <w:proofErr w:type="spellEnd"/>
           </w:p>
         </w:tc>
         <w:tc>
@@ -2214,19 +2284,43 @@
       <w:r>
         <w:br w:type="page"/>
       </w:r>
-      <w:bookmarkStart w:id="2" w:name="_GoBack"/>
-      <w:bookmarkEnd w:id="2"/>
     </w:p>
     <w:p>
       <w:pPr>
         <w:pStyle w:val="Heading1"/>
         <w:ind w:left="810" w:hanging="810"/>
       </w:pPr>
-      <w:bookmarkStart w:id="3" w:name="_Toc383900837"/>
+      <w:bookmarkStart w:id="3" w:name="_Toc489342622"/>
+      <w:proofErr w:type="spellStart"/>
       <w:r>
         <w:lastRenderedPageBreak/>
-        <w:t>Kế hoạch kiểm thử</w:t>
-      </w:r>
+        <w:t>Kế</w:t>
+      </w:r>
+      <w:proofErr w:type="spellEnd"/>
+      <w:r>
+        <w:t xml:space="preserve"> </w:t>
+      </w:r>
+      <w:proofErr w:type="spellStart"/>
+      <w:r>
+        <w:t>hoạch</w:t>
+      </w:r>
+      <w:proofErr w:type="spellEnd"/>
+      <w:r>
+        <w:t xml:space="preserve"> </w:t>
+      </w:r>
+      <w:proofErr w:type="spellStart"/>
+      <w:r>
+        <w:t>kiểm</w:t>
+      </w:r>
+      <w:proofErr w:type="spellEnd"/>
+      <w:r>
+        <w:t xml:space="preserve"> </w:t>
+      </w:r>
+      <w:proofErr w:type="spellStart"/>
+      <w:r>
+        <w:t>thử</w:t>
+      </w:r>
+      <w:proofErr w:type="spellEnd"/>
       <w:r>
         <w:t xml:space="preserve"> (Test p</w:t>
       </w:r>
@@ -2241,17 +2335,46 @@
         <w:jc w:val="left"/>
       </w:pPr>
       <w:r>
-        <w:t>- Ki</w:t>
+        <w:t xml:space="preserve">- </w:t>
+      </w:r>
+      <w:proofErr w:type="spellStart"/>
+      <w:r>
+        <w:t>Ki</w:t>
       </w:r>
       <w:r>
         <w:t>ể</w:t>
       </w:r>
       <w:r>
-        <w:t>m tra giao di</w:t>
+        <w:t>m</w:t>
+      </w:r>
+      <w:proofErr w:type="spellEnd"/>
+      <w:r>
+        <w:t xml:space="preserve"> </w:t>
+      </w:r>
+      <w:proofErr w:type="spellStart"/>
+      <w:r>
+        <w:t>tra</w:t>
+      </w:r>
+      <w:proofErr w:type="spellEnd"/>
+      <w:r>
+        <w:t xml:space="preserve"> </w:t>
+      </w:r>
+      <w:proofErr w:type="spellStart"/>
+      <w:r>
+        <w:t>giao</w:t>
+      </w:r>
+      <w:proofErr w:type="spellEnd"/>
+      <w:r>
+        <w:t xml:space="preserve"> </w:t>
+      </w:r>
+      <w:proofErr w:type="spellStart"/>
+      <w:r>
+        <w:t>di</w:t>
       </w:r>
       <w:r>
         <w:t>ện</w:t>
       </w:r>
+      <w:proofErr w:type="spellEnd"/>
       <w:r>
         <w:t xml:space="preserve"> </w:t>
       </w:r>
@@ -2259,13 +2382,21 @@
         <w:t>w</w:t>
       </w:r>
       <w:r>
-        <w:t>ebsite tr</w:t>
+        <w:t xml:space="preserve">ebsite </w:t>
+      </w:r>
+      <w:proofErr w:type="spellStart"/>
+      <w:r>
+        <w:t>tr</w:t>
       </w:r>
       <w:r>
         <w:t>ê</w:t>
       </w:r>
       <w:r>
-        <w:t>n PC.</w:t>
+        <w:t>n</w:t>
+      </w:r>
+      <w:proofErr w:type="spellEnd"/>
+      <w:r>
+        <w:t xml:space="preserve"> PC.</w:t>
       </w:r>
     </w:p>
     <w:p>
@@ -2277,69 +2408,135 @@
         </w:numPr>
         <w:jc w:val="left"/>
       </w:pPr>
+      <w:proofErr w:type="spellStart"/>
       <w:r>
         <w:t>Đảm</w:t>
       </w:r>
-      <w:r>
-        <w:t xml:space="preserve"> b</w:t>
+      <w:proofErr w:type="spellEnd"/>
+      <w:r>
+        <w:t xml:space="preserve"> </w:t>
+      </w:r>
+      <w:proofErr w:type="spellStart"/>
+      <w:r>
+        <w:t>b</w:t>
       </w:r>
       <w:r>
         <w:t>ả</w:t>
       </w:r>
       <w:r>
-        <w:t>o giao di</w:t>
+        <w:t>o</w:t>
+      </w:r>
+      <w:proofErr w:type="spellEnd"/>
+      <w:r>
+        <w:t xml:space="preserve"> </w:t>
+      </w:r>
+      <w:proofErr w:type="spellStart"/>
+      <w:r>
+        <w:t>giao</w:t>
+      </w:r>
+      <w:proofErr w:type="spellEnd"/>
+      <w:r>
+        <w:t xml:space="preserve"> </w:t>
+      </w:r>
+      <w:proofErr w:type="spellStart"/>
+      <w:r>
+        <w:t>di</w:t>
       </w:r>
       <w:r>
         <w:t>ện</w:t>
       </w:r>
-      <w:r>
-        <w:t xml:space="preserve"> hi</w:t>
+      <w:proofErr w:type="spellEnd"/>
+      <w:r>
+        <w:t xml:space="preserve"> </w:t>
+      </w:r>
+      <w:proofErr w:type="spellStart"/>
+      <w:r>
+        <w:t>hi</w:t>
       </w:r>
       <w:r>
         <w:t>ể</w:t>
       </w:r>
       <w:r>
-        <w:t>n th</w:t>
+        <w:t>n</w:t>
+      </w:r>
+      <w:proofErr w:type="spellEnd"/>
+      <w:r>
+        <w:t xml:space="preserve"> </w:t>
+      </w:r>
+      <w:proofErr w:type="spellStart"/>
+      <w:r>
+        <w:t>th</w:t>
       </w:r>
       <w:r>
         <w:t>ị</w:t>
       </w:r>
+      <w:proofErr w:type="spellEnd"/>
       <w:r>
         <w:t xml:space="preserve"> </w:t>
       </w:r>
+      <w:proofErr w:type="spellStart"/>
       <w:r>
         <w:t>đầ</w:t>
       </w:r>
       <w:r>
-        <w:t xml:space="preserve">y </w:t>
-      </w:r>
+        <w:t>y</w:t>
+      </w:r>
+      <w:proofErr w:type="spellEnd"/>
+      <w:r>
+        <w:t xml:space="preserve"> </w:t>
+      </w:r>
+      <w:proofErr w:type="spellStart"/>
       <w:r>
         <w:t>đủ</w:t>
       </w:r>
-      <w:r>
-        <w:t>, kh</w:t>
+      <w:proofErr w:type="spellEnd"/>
+      <w:r>
+        <w:t xml:space="preserve">, </w:t>
+      </w:r>
+      <w:proofErr w:type="spellStart"/>
+      <w:r>
+        <w:t>kh</w:t>
       </w:r>
       <w:r>
         <w:t>ô</w:t>
       </w:r>
       <w:r>
-        <w:t>ng b</w:t>
+        <w:t>ng</w:t>
+      </w:r>
+      <w:proofErr w:type="spellEnd"/>
+      <w:r>
+        <w:t xml:space="preserve"> </w:t>
+      </w:r>
+      <w:proofErr w:type="spellStart"/>
+      <w:r>
+        <w:t>b</w:t>
       </w:r>
       <w:r>
         <w:t>ị</w:t>
       </w:r>
-      <w:r>
-        <w:t xml:space="preserve"> thi</w:t>
+      <w:proofErr w:type="spellEnd"/>
+      <w:r>
+        <w:t xml:space="preserve"> </w:t>
+      </w:r>
+      <w:proofErr w:type="spellStart"/>
+      <w:r>
+        <w:t>thi</w:t>
       </w:r>
       <w:r>
         <w:t>ếu</w:t>
       </w:r>
-      <w:r>
-        <w:t>/l</w:t>
+      <w:proofErr w:type="spellEnd"/>
+      <w:r>
+        <w:t>/</w:t>
+      </w:r>
+      <w:proofErr w:type="spellStart"/>
+      <w:r>
+        <w:t>l</w:t>
       </w:r>
       <w:r>
         <w:t>ỗi</w:t>
       </w:r>
+      <w:proofErr w:type="spellEnd"/>
       <w:r>
         <w:t>.</w:t>
       </w:r>
@@ -2350,17 +2547,46 @@
       </w:pPr>
       <w:r>
         <w:tab/>
-        <w:t>- Ki</w:t>
+        <w:t xml:space="preserve">- </w:t>
+      </w:r>
+      <w:proofErr w:type="spellStart"/>
+      <w:r>
+        <w:t>Ki</w:t>
       </w:r>
       <w:r>
         <w:t>ể</w:t>
       </w:r>
       <w:r>
-        <w:t>m tra giao di</w:t>
+        <w:t>m</w:t>
+      </w:r>
+      <w:proofErr w:type="spellEnd"/>
+      <w:r>
+        <w:t xml:space="preserve"> </w:t>
+      </w:r>
+      <w:proofErr w:type="spellStart"/>
+      <w:r>
+        <w:t>tra</w:t>
+      </w:r>
+      <w:proofErr w:type="spellEnd"/>
+      <w:r>
+        <w:t xml:space="preserve"> </w:t>
+      </w:r>
+      <w:proofErr w:type="spellStart"/>
+      <w:r>
+        <w:t>giao</w:t>
+      </w:r>
+      <w:proofErr w:type="spellEnd"/>
+      <w:r>
+        <w:t xml:space="preserve"> </w:t>
+      </w:r>
+      <w:proofErr w:type="spellStart"/>
+      <w:r>
+        <w:t>di</w:t>
       </w:r>
       <w:r>
         <w:t>ện</w:t>
       </w:r>
+      <w:proofErr w:type="spellEnd"/>
       <w:r>
         <w:t xml:space="preserve"> </w:t>
       </w:r>
@@ -2368,13 +2594,21 @@
         <w:t>w</w:t>
       </w:r>
       <w:r>
-        <w:t>ebsite tr</w:t>
+        <w:t xml:space="preserve">ebsite </w:t>
+      </w:r>
+      <w:proofErr w:type="spellStart"/>
+      <w:r>
+        <w:t>tr</w:t>
       </w:r>
       <w:r>
         <w:t>ê</w:t>
       </w:r>
       <w:r>
-        <w:t>n mobile platform.</w:t>
+        <w:t>n</w:t>
+      </w:r>
+      <w:proofErr w:type="spellEnd"/>
+      <w:r>
+        <w:t xml:space="preserve"> mobile platform.</w:t>
       </w:r>
     </w:p>
     <w:p>
@@ -2386,59 +2620,109 @@
         </w:numPr>
         <w:jc w:val="left"/>
       </w:pPr>
+      <w:proofErr w:type="spellStart"/>
       <w:r>
         <w:t>Đảm</w:t>
       </w:r>
-      <w:r>
-        <w:t xml:space="preserve"> b</w:t>
+      <w:proofErr w:type="spellEnd"/>
+      <w:r>
+        <w:t xml:space="preserve"> </w:t>
+      </w:r>
+      <w:proofErr w:type="spellStart"/>
+      <w:r>
+        <w:t>b</w:t>
       </w:r>
       <w:r>
         <w:t>ảo</w:t>
       </w:r>
-      <w:r>
-        <w:t xml:space="preserve"> giao di</w:t>
+      <w:proofErr w:type="spellEnd"/>
+      <w:r>
+        <w:t xml:space="preserve"> </w:t>
+      </w:r>
+      <w:proofErr w:type="spellStart"/>
+      <w:r>
+        <w:t>giao</w:t>
+      </w:r>
+      <w:proofErr w:type="spellEnd"/>
+      <w:r>
+        <w:t xml:space="preserve"> </w:t>
+      </w:r>
+      <w:proofErr w:type="spellStart"/>
+      <w:r>
+        <w:t>di</w:t>
       </w:r>
       <w:r>
         <w:t>ện</w:t>
       </w:r>
-      <w:r>
-        <w:t xml:space="preserve"> ho</w:t>
+      <w:proofErr w:type="spellEnd"/>
+      <w:r>
+        <w:t xml:space="preserve"> </w:t>
+      </w:r>
+      <w:proofErr w:type="spellStart"/>
+      <w:r>
+        <w:t>ho</w:t>
       </w:r>
       <w:r>
         <w:t>ạt</w:t>
       </w:r>
+      <w:proofErr w:type="spellEnd"/>
       <w:r>
         <w:t xml:space="preserve"> </w:t>
       </w:r>
+      <w:proofErr w:type="spellStart"/>
       <w:r>
         <w:t>động</w:t>
       </w:r>
-      <w:r>
-        <w:t xml:space="preserve"> t</w:t>
+      <w:proofErr w:type="spellEnd"/>
+      <w:r>
+        <w:t xml:space="preserve"> </w:t>
+      </w:r>
+      <w:proofErr w:type="spellStart"/>
+      <w:r>
+        <w:t>t</w:t>
       </w:r>
       <w:r>
         <w:t>ốt</w:t>
       </w:r>
-      <w:r>
-        <w:t>, gi</w:t>
+      <w:proofErr w:type="spellEnd"/>
+      <w:r>
+        <w:t xml:space="preserve">, </w:t>
+      </w:r>
+      <w:proofErr w:type="spellStart"/>
+      <w:r>
+        <w:t>gi</w:t>
       </w:r>
       <w:r>
         <w:t>ống</w:t>
       </w:r>
-      <w:r>
-        <w:t xml:space="preserve"> nh</w:t>
+      <w:proofErr w:type="spellEnd"/>
+      <w:r>
+        <w:t xml:space="preserve"> </w:t>
+      </w:r>
+      <w:proofErr w:type="spellStart"/>
+      <w:r>
+        <w:t>nh</w:t>
       </w:r>
       <w:r>
         <w:t>ư</w:t>
       </w:r>
-      <w:r>
-        <w:t xml:space="preserve"> tr</w:t>
+      <w:proofErr w:type="spellEnd"/>
+      <w:r>
+        <w:t xml:space="preserve"> </w:t>
+      </w:r>
+      <w:proofErr w:type="spellStart"/>
+      <w:r>
+        <w:t>tr</w:t>
       </w:r>
       <w:r>
         <w:t>ê</w:t>
       </w:r>
       <w:r>
-        <w:t>n PC.</w:t>
+        <w:t>n</w:t>
+      </w:r>
+      <w:proofErr w:type="spellEnd"/>
+      <w:r>
+        <w:t xml:space="preserve"> PC.</w:t>
       </w:r>
     </w:p>
     <w:p>
@@ -2553,7 +2837,7 @@
       <w:pPr>
         <w:pStyle w:val="Heading1"/>
       </w:pPr>
-      <w:bookmarkStart w:id="4" w:name="_Toc383900838"/>
+      <w:bookmarkStart w:id="4" w:name="_Toc489342623"/>
       <w:r>
         <w:lastRenderedPageBreak/>
         <w:t>Test case</w:t>
@@ -2596,6 +2880,7 @@
             <w:tcW w:w="5148" w:type="dxa"/>
           </w:tcPr>
           <w:p>
+            <w:proofErr w:type="spellStart"/>
             <w:r>
               <w:t>Ki</w:t>
             </w:r>
@@ -2603,25 +2888,55 @@
               <w:t>ể</w:t>
             </w:r>
             <w:r>
-              <w:t>m th</w:t>
+              <w:t>m</w:t>
+            </w:r>
+            <w:proofErr w:type="spellEnd"/>
+            <w:r>
+              <w:t xml:space="preserve"> </w:t>
+            </w:r>
+            <w:proofErr w:type="spellStart"/>
+            <w:r>
+              <w:t>th</w:t>
             </w:r>
             <w:r>
               <w:t>ử</w:t>
             </w:r>
-            <w:r>
-              <w:t xml:space="preserve"> giao di</w:t>
+            <w:proofErr w:type="spellEnd"/>
+            <w:r>
+              <w:t xml:space="preserve"> </w:t>
+            </w:r>
+            <w:proofErr w:type="spellStart"/>
+            <w:r>
+              <w:t>giao</w:t>
+            </w:r>
+            <w:proofErr w:type="spellEnd"/>
+            <w:r>
+              <w:t xml:space="preserve"> </w:t>
+            </w:r>
+            <w:proofErr w:type="spellStart"/>
+            <w:r>
+              <w:t>di</w:t>
             </w:r>
             <w:r>
               <w:t>ện</w:t>
             </w:r>
-            <w:r>
-              <w:t xml:space="preserve"> tr</w:t>
+            <w:proofErr w:type="spellEnd"/>
+            <w:r>
+              <w:t xml:space="preserve"> </w:t>
+            </w:r>
+            <w:proofErr w:type="spellStart"/>
+            <w:r>
+              <w:t>tr</w:t>
             </w:r>
             <w:r>
               <w:t>ê</w:t>
             </w:r>
             <w:r>
-              <w:t>n PC</w:t>
+              <w:t>n</w:t>
+            </w:r>
+            <w:proofErr w:type="spellEnd"/>
+            <w:r>
+              <w:t xml:space="preserve"> PC</w:t>
             </w:r>
           </w:p>
         </w:tc>
@@ -2652,6 +2967,7 @@
             <w:tcW w:w="5148" w:type="dxa"/>
           </w:tcPr>
           <w:p>
+            <w:proofErr w:type="spellStart"/>
             <w:r>
               <w:t>Ki</w:t>
             </w:r>
@@ -2659,25 +2975,55 @@
               <w:t>ể</w:t>
             </w:r>
             <w:r>
-              <w:t>m th</w:t>
+              <w:t>m</w:t>
+            </w:r>
+            <w:proofErr w:type="spellEnd"/>
+            <w:r>
+              <w:t xml:space="preserve"> </w:t>
+            </w:r>
+            <w:proofErr w:type="spellStart"/>
+            <w:r>
+              <w:t>th</w:t>
             </w:r>
             <w:r>
               <w:t>ử</w:t>
             </w:r>
-            <w:r>
-              <w:t xml:space="preserve"> giao di</w:t>
+            <w:proofErr w:type="spellEnd"/>
+            <w:r>
+              <w:t xml:space="preserve"> </w:t>
+            </w:r>
+            <w:proofErr w:type="spellStart"/>
+            <w:r>
+              <w:t>giao</w:t>
+            </w:r>
+            <w:proofErr w:type="spellEnd"/>
+            <w:r>
+              <w:t xml:space="preserve"> </w:t>
+            </w:r>
+            <w:proofErr w:type="spellStart"/>
+            <w:r>
+              <w:t>di</w:t>
             </w:r>
             <w:r>
               <w:t>ện</w:t>
             </w:r>
-            <w:r>
-              <w:t xml:space="preserve"> tr</w:t>
+            <w:proofErr w:type="spellEnd"/>
+            <w:r>
+              <w:t xml:space="preserve"> </w:t>
+            </w:r>
+            <w:proofErr w:type="spellStart"/>
+            <w:r>
+              <w:t>tr</w:t>
             </w:r>
             <w:r>
               <w:t>ê</w:t>
             </w:r>
             <w:r>
-              <w:t>n mobile platform</w:t>
+              <w:t>n</w:t>
+            </w:r>
+            <w:proofErr w:type="spellEnd"/>
+            <w:r>
+              <w:t xml:space="preserve"> mobile platform</w:t>
             </w:r>
           </w:p>
         </w:tc>
@@ -2708,12 +3054,14 @@
             <w:tcW w:w="5148" w:type="dxa"/>
           </w:tcPr>
           <w:p>
+            <w:proofErr w:type="spellStart"/>
             <w:r>
               <w:t>V</w:t>
             </w:r>
             <w:r>
               <w:t>ào</w:t>
             </w:r>
+            <w:proofErr w:type="spellEnd"/>
             <w:r>
               <w:t xml:space="preserve"> </w:t>
             </w:r>
@@ -2721,20 +3069,38 @@
               <w:t>w</w:t>
             </w:r>
             <w:r>
-              <w:t>ebsite s</w:t>
+              <w:t xml:space="preserve">ebsite </w:t>
+            </w:r>
+            <w:proofErr w:type="spellStart"/>
+            <w:r>
+              <w:t>s</w:t>
             </w:r>
             <w:r>
               <w:t>ử</w:t>
             </w:r>
-            <w:r>
-              <w:t xml:space="preserve"> d</w:t>
+            <w:proofErr w:type="spellEnd"/>
+            <w:r>
+              <w:t xml:space="preserve"> </w:t>
+            </w:r>
+            <w:proofErr w:type="spellStart"/>
+            <w:r>
+              <w:t>d</w:t>
             </w:r>
             <w:r>
               <w:t>ụn</w:t>
             </w:r>
             <w:r>
-              <w:t>g xampp</w:t>
-            </w:r>
+              <w:t>g</w:t>
+            </w:r>
+            <w:proofErr w:type="spellEnd"/>
+            <w:r>
+              <w:t xml:space="preserve"> </w:t>
+            </w:r>
+            <w:proofErr w:type="spellStart"/>
+            <w:r>
+              <w:t>xampp</w:t>
+            </w:r>
+            <w:proofErr w:type="spellEnd"/>
           </w:p>
         </w:tc>
       </w:tr>
@@ -2764,12 +3130,14 @@
             <w:tcW w:w="5148" w:type="dxa"/>
           </w:tcPr>
           <w:p>
+            <w:proofErr w:type="spellStart"/>
             <w:r>
               <w:t>V</w:t>
             </w:r>
             <w:r>
               <w:t>ào</w:t>
             </w:r>
+            <w:proofErr w:type="spellEnd"/>
             <w:r>
               <w:t xml:space="preserve"> </w:t>
             </w:r>
@@ -2808,66 +3176,124 @@
             <w:tcW w:w="5148" w:type="dxa"/>
           </w:tcPr>
           <w:p>
+            <w:proofErr w:type="spellStart"/>
             <w:r>
               <w:t>C</w:t>
             </w:r>
             <w:r>
               <w:t>ác</w:t>
             </w:r>
-            <w:r>
-              <w:t xml:space="preserve"> giao di</w:t>
+            <w:proofErr w:type="spellEnd"/>
+            <w:r>
+              <w:t xml:space="preserve"> </w:t>
+            </w:r>
+            <w:proofErr w:type="spellStart"/>
+            <w:r>
+              <w:t>giao</w:t>
+            </w:r>
+            <w:proofErr w:type="spellEnd"/>
+            <w:r>
+              <w:t xml:space="preserve"> </w:t>
+            </w:r>
+            <w:proofErr w:type="spellStart"/>
+            <w:r>
+              <w:t>di</w:t>
             </w:r>
             <w:r>
               <w:t>ện</w:t>
             </w:r>
-            <w:r>
-              <w:t>, hi</w:t>
+            <w:proofErr w:type="spellEnd"/>
+            <w:r>
+              <w:t xml:space="preserve">, </w:t>
+            </w:r>
+            <w:proofErr w:type="spellStart"/>
+            <w:r>
+              <w:t>hi</w:t>
             </w:r>
             <w:r>
               <w:t>ệu</w:t>
             </w:r>
+            <w:proofErr w:type="spellEnd"/>
             <w:r>
               <w:t xml:space="preserve"> </w:t>
             </w:r>
+            <w:proofErr w:type="spellStart"/>
             <w:r>
               <w:t>ứng</w:t>
             </w:r>
-            <w:r>
-              <w:t xml:space="preserve"> ho</w:t>
+            <w:proofErr w:type="spellEnd"/>
+            <w:r>
+              <w:t xml:space="preserve"> </w:t>
+            </w:r>
+            <w:proofErr w:type="spellStart"/>
+            <w:r>
+              <w:t>ho</w:t>
             </w:r>
             <w:r>
               <w:t>ạ</w:t>
             </w:r>
             <w:r>
-              <w:t>t đ</w:t>
+              <w:t>t</w:t>
+            </w:r>
+            <w:proofErr w:type="spellEnd"/>
+            <w:r>
+              <w:t xml:space="preserve"> </w:t>
+            </w:r>
+            <w:proofErr w:type="spellStart"/>
+            <w:r>
+              <w:t>đ</w:t>
             </w:r>
             <w:r>
               <w:t>ộng</w:t>
             </w:r>
-            <w:r>
-              <w:t xml:space="preserve"> đ</w:t>
+            <w:proofErr w:type="spellEnd"/>
+            <w:r>
+              <w:t xml:space="preserve"> </w:t>
+            </w:r>
+            <w:proofErr w:type="spellStart"/>
+            <w:r>
+              <w:t>đ</w:t>
             </w:r>
             <w:r>
               <w:t>ầ</w:t>
             </w:r>
             <w:r>
-              <w:t xml:space="preserve">y </w:t>
-            </w:r>
+              <w:t>y</w:t>
+            </w:r>
+            <w:proofErr w:type="spellEnd"/>
+            <w:r>
+              <w:t xml:space="preserve"> </w:t>
+            </w:r>
+            <w:proofErr w:type="spellStart"/>
             <w:r>
               <w:t>đủ</w:t>
             </w:r>
-            <w:r>
-              <w:t>, kh</w:t>
+            <w:proofErr w:type="spellEnd"/>
+            <w:r>
+              <w:t xml:space="preserve">, </w:t>
+            </w:r>
+            <w:proofErr w:type="spellStart"/>
+            <w:r>
+              <w:t>kh</w:t>
             </w:r>
             <w:r>
               <w:t>ô</w:t>
             </w:r>
             <w:r>
-              <w:t>ng l</w:t>
+              <w:t>ng</w:t>
+            </w:r>
+            <w:proofErr w:type="spellEnd"/>
+            <w:r>
+              <w:t xml:space="preserve"> </w:t>
+            </w:r>
+            <w:proofErr w:type="spellStart"/>
+            <w:r>
+              <w:t>l</w:t>
             </w:r>
             <w:r>
               <w:t>ỗi</w:t>
             </w:r>
+            <w:proofErr w:type="spellEnd"/>
             <w:r>
               <w:t xml:space="preserve">. </w:t>
             </w:r>
@@ -2907,15 +3333,22 @@
                 <w:numId w:val="40"/>
               </w:numPr>
             </w:pPr>
+            <w:proofErr w:type="spellStart"/>
             <w:r>
               <w:t>M</w:t>
             </w:r>
             <w:r>
               <w:t>ở</w:t>
             </w:r>
-            <w:r>
-              <w:t xml:space="preserve"> xampp</w:t>
-            </w:r>
+            <w:proofErr w:type="spellEnd"/>
+            <w:r>
+              <w:t xml:space="preserve"> </w:t>
+            </w:r>
+            <w:proofErr w:type="spellStart"/>
+            <w:r>
+              <w:t>xampp</w:t>
+            </w:r>
+            <w:proofErr w:type="spellEnd"/>
           </w:p>
           <w:p>
             <w:pPr>
@@ -2925,6 +3358,7 @@
                 <w:numId w:val="40"/>
               </w:numPr>
             </w:pPr>
+            <w:proofErr w:type="spellStart"/>
             <w:r>
               <w:t>V</w:t>
             </w:r>
@@ -2932,7 +3366,11 @@
               <w:t>à</w:t>
             </w:r>
             <w:r>
-              <w:t xml:space="preserve">o </w:t>
+              <w:t>o</w:t>
+            </w:r>
+            <w:proofErr w:type="spellEnd"/>
+            <w:r>
+              <w:t xml:space="preserve"> </w:t>
             </w:r>
             <w:r>
               <w:t>w</w:t>
@@ -2956,25 +3394,48 @@
               <w:t>es</w:t>
             </w:r>
             <w:r>
-              <w:t>t t</w:t>
+              <w:t xml:space="preserve">t </w:t>
+            </w:r>
+            <w:proofErr w:type="spellStart"/>
+            <w:r>
+              <w:t>t</w:t>
             </w:r>
             <w:r>
               <w:t>ất</w:t>
             </w:r>
-            <w:r>
-              <w:t xml:space="preserve"> c</w:t>
+            <w:proofErr w:type="spellEnd"/>
+            <w:r>
+              <w:t xml:space="preserve"> </w:t>
+            </w:r>
+            <w:proofErr w:type="spellStart"/>
+            <w:r>
+              <w:t>c</w:t>
             </w:r>
             <w:r>
               <w:t>ả</w:t>
             </w:r>
-            <w:r>
-              <w:t xml:space="preserve"> c</w:t>
+            <w:proofErr w:type="spellEnd"/>
+            <w:r>
+              <w:t xml:space="preserve"> </w:t>
+            </w:r>
+            <w:proofErr w:type="spellStart"/>
+            <w:r>
+              <w:t>c</w:t>
             </w:r>
             <w:r>
               <w:t>ác</w:t>
             </w:r>
-            <w:r>
-              <w:t xml:space="preserve"> trang </w:t>
+            <w:proofErr w:type="spellEnd"/>
+            <w:r>
+              <w:t xml:space="preserve"> </w:t>
+            </w:r>
+            <w:proofErr w:type="spellStart"/>
+            <w:r>
+              <w:t>trang</w:t>
+            </w:r>
+            <w:proofErr w:type="spellEnd"/>
+            <w:r>
+              <w:t xml:space="preserve"> </w:t>
             </w:r>
             <w:r>
               <w:t>w</w:t>
@@ -2982,51 +3443,90 @@
             <w:r>
               <w:t xml:space="preserve">eb </w:t>
             </w:r>
+            <w:proofErr w:type="spellStart"/>
             <w:r>
               <w:t>đã</w:t>
             </w:r>
+            <w:proofErr w:type="spellEnd"/>
             <w:r>
               <w:t xml:space="preserve"> </w:t>
             </w:r>
+            <w:proofErr w:type="spellStart"/>
             <w:r>
               <w:t>được</w:t>
             </w:r>
-            <w:r>
-              <w:t xml:space="preserve"> ch</w:t>
+            <w:proofErr w:type="spellEnd"/>
+            <w:r>
+              <w:t xml:space="preserve"> </w:t>
+            </w:r>
+            <w:proofErr w:type="spellStart"/>
+            <w:r>
+              <w:t>ch</w:t>
             </w:r>
             <w:r>
               <w:t>èn</w:t>
             </w:r>
-            <w:r>
-              <w:t xml:space="preserve"> hi</w:t>
+            <w:proofErr w:type="spellEnd"/>
+            <w:r>
+              <w:t xml:space="preserve"> </w:t>
+            </w:r>
+            <w:proofErr w:type="spellStart"/>
+            <w:r>
+              <w:t>hi</w:t>
             </w:r>
             <w:r>
               <w:t>ệu</w:t>
             </w:r>
+            <w:proofErr w:type="spellEnd"/>
             <w:r>
               <w:t xml:space="preserve"> </w:t>
             </w:r>
+            <w:proofErr w:type="spellStart"/>
             <w:r>
               <w:t>ứng</w:t>
             </w:r>
-            <w:r>
-              <w:t>, thi</w:t>
+            <w:proofErr w:type="spellEnd"/>
+            <w:r>
+              <w:t xml:space="preserve">, </w:t>
+            </w:r>
+            <w:proofErr w:type="spellStart"/>
+            <w:r>
+              <w:t>thi</w:t>
             </w:r>
             <w:r>
               <w:t>ết</w:t>
             </w:r>
-            <w:r>
-              <w:t xml:space="preserve"> k</w:t>
+            <w:proofErr w:type="spellEnd"/>
+            <w:r>
+              <w:t xml:space="preserve"> </w:t>
+            </w:r>
+            <w:proofErr w:type="spellStart"/>
+            <w:r>
+              <w:t>k</w:t>
             </w:r>
             <w:r>
               <w:t>ế</w:t>
             </w:r>
-            <w:r>
-              <w:t xml:space="preserve"> giao di</w:t>
+            <w:proofErr w:type="spellEnd"/>
+            <w:r>
+              <w:t xml:space="preserve"> </w:t>
+            </w:r>
+            <w:proofErr w:type="spellStart"/>
+            <w:r>
+              <w:t>giao</w:t>
+            </w:r>
+            <w:proofErr w:type="spellEnd"/>
+            <w:r>
+              <w:t xml:space="preserve"> </w:t>
+            </w:r>
+            <w:proofErr w:type="spellStart"/>
+            <w:r>
+              <w:t>di</w:t>
             </w:r>
             <w:r>
               <w:t>ện</w:t>
             </w:r>
+            <w:proofErr w:type="spellEnd"/>
             <w:r>
               <w:t xml:space="preserve"> </w:t>
             </w:r>
@@ -3071,6 +3571,7 @@
             <w:tcW w:w="5148" w:type="dxa"/>
           </w:tcPr>
           <w:p>
+            <w:proofErr w:type="spellStart"/>
             <w:r>
               <w:t>Ki</w:t>
             </w:r>
@@ -3078,25 +3579,55 @@
               <w:t>ể</w:t>
             </w:r>
             <w:r>
-              <w:t>m th</w:t>
+              <w:t>m</w:t>
+            </w:r>
+            <w:proofErr w:type="spellEnd"/>
+            <w:r>
+              <w:t xml:space="preserve"> </w:t>
+            </w:r>
+            <w:proofErr w:type="spellStart"/>
+            <w:r>
+              <w:t>th</w:t>
             </w:r>
             <w:r>
               <w:t>ử</w:t>
             </w:r>
-            <w:r>
-              <w:t xml:space="preserve"> giao di</w:t>
+            <w:proofErr w:type="spellEnd"/>
+            <w:r>
+              <w:t xml:space="preserve"> </w:t>
+            </w:r>
+            <w:proofErr w:type="spellStart"/>
+            <w:r>
+              <w:t>giao</w:t>
+            </w:r>
+            <w:proofErr w:type="spellEnd"/>
+            <w:r>
+              <w:t xml:space="preserve"> </w:t>
+            </w:r>
+            <w:proofErr w:type="spellStart"/>
+            <w:r>
+              <w:t>di</w:t>
             </w:r>
             <w:r>
               <w:t>ện</w:t>
             </w:r>
-            <w:r>
-              <w:t xml:space="preserve"> tr</w:t>
+            <w:proofErr w:type="spellEnd"/>
+            <w:r>
+              <w:t xml:space="preserve"> </w:t>
+            </w:r>
+            <w:proofErr w:type="spellStart"/>
+            <w:r>
+              <w:t>tr</w:t>
             </w:r>
             <w:r>
               <w:t>ê</w:t>
             </w:r>
             <w:r>
-              <w:t>n mobile platform</w:t>
+              <w:t>n</w:t>
+            </w:r>
+            <w:proofErr w:type="spellEnd"/>
+            <w:r>
+              <w:t xml:space="preserve"> mobile platform</w:t>
             </w:r>
           </w:p>
         </w:tc>
@@ -3127,6 +3658,7 @@
             <w:tcW w:w="5148" w:type="dxa"/>
           </w:tcPr>
           <w:p>
+            <w:proofErr w:type="spellStart"/>
             <w:r>
               <w:t>Ki</w:t>
             </w:r>
@@ -3134,25 +3666,55 @@
               <w:t>ể</w:t>
             </w:r>
             <w:r>
-              <w:t>m th</w:t>
+              <w:t>m</w:t>
+            </w:r>
+            <w:proofErr w:type="spellEnd"/>
+            <w:r>
+              <w:t xml:space="preserve"> </w:t>
+            </w:r>
+            <w:proofErr w:type="spellStart"/>
+            <w:r>
+              <w:t>th</w:t>
             </w:r>
             <w:r>
               <w:t>ử</w:t>
             </w:r>
-            <w:r>
-              <w:t xml:space="preserve"> giao di</w:t>
+            <w:proofErr w:type="spellEnd"/>
+            <w:r>
+              <w:t xml:space="preserve"> </w:t>
+            </w:r>
+            <w:proofErr w:type="spellStart"/>
+            <w:r>
+              <w:t>giao</w:t>
+            </w:r>
+            <w:proofErr w:type="spellEnd"/>
+            <w:r>
+              <w:t xml:space="preserve"> </w:t>
+            </w:r>
+            <w:proofErr w:type="spellStart"/>
+            <w:r>
+              <w:t>di</w:t>
             </w:r>
             <w:r>
               <w:t>ện</w:t>
             </w:r>
-            <w:r>
-              <w:t xml:space="preserve"> tr</w:t>
+            <w:proofErr w:type="spellEnd"/>
+            <w:r>
+              <w:t xml:space="preserve"> </w:t>
+            </w:r>
+            <w:proofErr w:type="spellStart"/>
+            <w:r>
+              <w:t>tr</w:t>
             </w:r>
             <w:r>
               <w:t>ê</w:t>
             </w:r>
             <w:r>
-              <w:t>n PC</w:t>
+              <w:t>n</w:t>
+            </w:r>
+            <w:proofErr w:type="spellEnd"/>
+            <w:r>
+              <w:t xml:space="preserve"> PC</w:t>
             </w:r>
           </w:p>
         </w:tc>
@@ -3183,12 +3745,14 @@
             <w:tcW w:w="5148" w:type="dxa"/>
           </w:tcPr>
           <w:p>
+            <w:proofErr w:type="spellStart"/>
             <w:r>
               <w:t>V</w:t>
             </w:r>
             <w:r>
               <w:t>ào</w:t>
             </w:r>
+            <w:proofErr w:type="spellEnd"/>
             <w:r>
               <w:t xml:space="preserve"> </w:t>
             </w:r>
@@ -3196,20 +3760,38 @@
               <w:t>w</w:t>
             </w:r>
             <w:r>
-              <w:t>ebsite s</w:t>
+              <w:t xml:space="preserve">ebsite </w:t>
+            </w:r>
+            <w:proofErr w:type="spellStart"/>
+            <w:r>
+              <w:t>s</w:t>
             </w:r>
             <w:r>
               <w:t>ử</w:t>
             </w:r>
-            <w:r>
-              <w:t xml:space="preserve"> d</w:t>
+            <w:proofErr w:type="spellEnd"/>
+            <w:r>
+              <w:t xml:space="preserve"> </w:t>
+            </w:r>
+            <w:proofErr w:type="spellStart"/>
+            <w:r>
+              <w:t>d</w:t>
             </w:r>
             <w:r>
               <w:t>ụn</w:t>
             </w:r>
             <w:r>
-              <w:t>g xampp</w:t>
-            </w:r>
+              <w:t>g</w:t>
+            </w:r>
+            <w:proofErr w:type="spellEnd"/>
+            <w:r>
+              <w:t xml:space="preserve"> </w:t>
+            </w:r>
+            <w:proofErr w:type="spellStart"/>
+            <w:r>
+              <w:t>xampp</w:t>
+            </w:r>
+            <w:proofErr w:type="spellEnd"/>
           </w:p>
         </w:tc>
       </w:tr>
@@ -3239,12 +3821,14 @@
             <w:tcW w:w="5148" w:type="dxa"/>
           </w:tcPr>
           <w:p>
+            <w:proofErr w:type="spellStart"/>
             <w:r>
               <w:t>V</w:t>
             </w:r>
             <w:r>
               <w:t>ào</w:t>
             </w:r>
+            <w:proofErr w:type="spellEnd"/>
             <w:r>
               <w:t xml:space="preserve"> </w:t>
             </w:r>
@@ -3283,66 +3867,124 @@
             <w:tcW w:w="5148" w:type="dxa"/>
           </w:tcPr>
           <w:p>
+            <w:proofErr w:type="spellStart"/>
             <w:r>
               <w:t>C</w:t>
             </w:r>
             <w:r>
               <w:t>ác</w:t>
             </w:r>
-            <w:r>
-              <w:t xml:space="preserve"> giao di</w:t>
+            <w:proofErr w:type="spellEnd"/>
+            <w:r>
+              <w:t xml:space="preserve"> </w:t>
+            </w:r>
+            <w:proofErr w:type="spellStart"/>
+            <w:r>
+              <w:t>giao</w:t>
+            </w:r>
+            <w:proofErr w:type="spellEnd"/>
+            <w:r>
+              <w:t xml:space="preserve"> </w:t>
+            </w:r>
+            <w:proofErr w:type="spellStart"/>
+            <w:r>
+              <w:t>di</w:t>
             </w:r>
             <w:r>
               <w:t>ện</w:t>
             </w:r>
-            <w:r>
-              <w:t>, hi</w:t>
+            <w:proofErr w:type="spellEnd"/>
+            <w:r>
+              <w:t xml:space="preserve">, </w:t>
+            </w:r>
+            <w:proofErr w:type="spellStart"/>
+            <w:r>
+              <w:t>hi</w:t>
             </w:r>
             <w:r>
               <w:t>ệu</w:t>
             </w:r>
+            <w:proofErr w:type="spellEnd"/>
             <w:r>
               <w:t xml:space="preserve"> </w:t>
             </w:r>
+            <w:proofErr w:type="spellStart"/>
             <w:r>
               <w:t>ứng</w:t>
             </w:r>
-            <w:r>
-              <w:t xml:space="preserve"> ho</w:t>
+            <w:proofErr w:type="spellEnd"/>
+            <w:r>
+              <w:t xml:space="preserve"> </w:t>
+            </w:r>
+            <w:proofErr w:type="spellStart"/>
+            <w:r>
+              <w:t>ho</w:t>
             </w:r>
             <w:r>
               <w:t>ạ</w:t>
             </w:r>
             <w:r>
-              <w:t>t đ</w:t>
+              <w:t>t</w:t>
+            </w:r>
+            <w:proofErr w:type="spellEnd"/>
+            <w:r>
+              <w:t xml:space="preserve"> </w:t>
+            </w:r>
+            <w:proofErr w:type="spellStart"/>
+            <w:r>
+              <w:t>đ</w:t>
             </w:r>
             <w:r>
               <w:t>ộng</w:t>
             </w:r>
-            <w:r>
-              <w:t xml:space="preserve"> đ</w:t>
+            <w:proofErr w:type="spellEnd"/>
+            <w:r>
+              <w:t xml:space="preserve"> </w:t>
+            </w:r>
+            <w:proofErr w:type="spellStart"/>
+            <w:r>
+              <w:t>đ</w:t>
             </w:r>
             <w:r>
               <w:t>ầ</w:t>
             </w:r>
             <w:r>
-              <w:t xml:space="preserve">y </w:t>
-            </w:r>
+              <w:t>y</w:t>
+            </w:r>
+            <w:proofErr w:type="spellEnd"/>
+            <w:r>
+              <w:t xml:space="preserve"> </w:t>
+            </w:r>
+            <w:proofErr w:type="spellStart"/>
             <w:r>
               <w:t>đủ</w:t>
             </w:r>
-            <w:r>
-              <w:t>, kh</w:t>
+            <w:proofErr w:type="spellEnd"/>
+            <w:r>
+              <w:t xml:space="preserve">, </w:t>
+            </w:r>
+            <w:proofErr w:type="spellStart"/>
+            <w:r>
+              <w:t>kh</w:t>
             </w:r>
             <w:r>
               <w:t>ô</w:t>
             </w:r>
             <w:r>
-              <w:t>ng l</w:t>
+              <w:t>ng</w:t>
+            </w:r>
+            <w:proofErr w:type="spellEnd"/>
+            <w:r>
+              <w:t xml:space="preserve"> </w:t>
+            </w:r>
+            <w:proofErr w:type="spellStart"/>
+            <w:r>
+              <w:t>l</w:t>
             </w:r>
             <w:r>
               <w:t>ỗi</w:t>
             </w:r>
+            <w:proofErr w:type="spellEnd"/>
             <w:r>
               <w:t xml:space="preserve">. </w:t>
             </w:r>
@@ -3382,15 +4024,22 @@
                 <w:numId w:val="50"/>
               </w:numPr>
             </w:pPr>
+            <w:proofErr w:type="spellStart"/>
             <w:r>
               <w:t>M</w:t>
             </w:r>
             <w:r>
               <w:t>ở</w:t>
             </w:r>
-            <w:r>
-              <w:t xml:space="preserve"> xampp</w:t>
-            </w:r>
+            <w:proofErr w:type="spellEnd"/>
+            <w:r>
+              <w:t xml:space="preserve"> </w:t>
+            </w:r>
+            <w:proofErr w:type="spellStart"/>
+            <w:r>
+              <w:t>xampp</w:t>
+            </w:r>
+            <w:proofErr w:type="spellEnd"/>
           </w:p>
           <w:p>
             <w:pPr>
@@ -3400,6 +4049,7 @@
                 <w:numId w:val="50"/>
               </w:numPr>
             </w:pPr>
+            <w:proofErr w:type="spellStart"/>
             <w:r>
               <w:t>V</w:t>
             </w:r>
@@ -3407,7 +4057,11 @@
               <w:t>à</w:t>
             </w:r>
             <w:r>
-              <w:t xml:space="preserve">o </w:t>
+              <w:t>o</w:t>
+            </w:r>
+            <w:proofErr w:type="spellEnd"/>
+            <w:r>
+              <w:t xml:space="preserve"> </w:t>
             </w:r>
             <w:r>
               <w:t>w</w:t>
@@ -3424,6 +4078,7 @@
                 <w:numId w:val="50"/>
               </w:numPr>
             </w:pPr>
+            <w:proofErr w:type="spellStart"/>
             <w:r>
               <w:t>Hi</w:t>
             </w:r>
@@ -3431,11 +4086,20 @@
               <w:t>ể</w:t>
             </w:r>
             <w:r>
-              <w:t>n th</w:t>
+              <w:t>n</w:t>
+            </w:r>
+            <w:proofErr w:type="spellEnd"/>
+            <w:r>
+              <w:t xml:space="preserve"> </w:t>
+            </w:r>
+            <w:proofErr w:type="spellStart"/>
+            <w:r>
+              <w:t>th</w:t>
             </w:r>
             <w:r>
               <w:t>ị</w:t>
             </w:r>
+            <w:proofErr w:type="spellEnd"/>
             <w:r>
               <w:t xml:space="preserve"> </w:t>
             </w:r>
@@ -3443,23 +4107,41 @@
               <w:t>w</w:t>
             </w:r>
             <w:r>
-              <w:t>ebsite tr</w:t>
+              <w:t xml:space="preserve">ebsite </w:t>
+            </w:r>
+            <w:proofErr w:type="spellStart"/>
+            <w:r>
+              <w:t>tr</w:t>
             </w:r>
             <w:r>
               <w:t>ê</w:t>
             </w:r>
             <w:r>
-              <w:t>n n</w:t>
+              <w:t>n</w:t>
+            </w:r>
+            <w:proofErr w:type="spellEnd"/>
+            <w:r>
+              <w:t xml:space="preserve"> </w:t>
+            </w:r>
+            <w:proofErr w:type="spellStart"/>
+            <w:r>
+              <w:t>n</w:t>
             </w:r>
             <w:r>
               <w:t>ền</w:t>
             </w:r>
-            <w:r>
-              <w:t xml:space="preserve"> t</w:t>
+            <w:proofErr w:type="spellEnd"/>
+            <w:r>
+              <w:t xml:space="preserve"> </w:t>
+            </w:r>
+            <w:proofErr w:type="spellStart"/>
+            <w:r>
+              <w:t>t</w:t>
             </w:r>
             <w:r>
               <w:t>ảng</w:t>
             </w:r>
+            <w:proofErr w:type="spellEnd"/>
             <w:r>
               <w:t xml:space="preserve"> mobile</w:t>
             </w:r>
@@ -3479,25 +4161,48 @@
               <w:t>es</w:t>
             </w:r>
             <w:r>
-              <w:t>t t</w:t>
+              <w:t xml:space="preserve">t </w:t>
+            </w:r>
+            <w:proofErr w:type="spellStart"/>
+            <w:r>
+              <w:t>t</w:t>
             </w:r>
             <w:r>
               <w:t>ất</w:t>
             </w:r>
-            <w:r>
-              <w:t xml:space="preserve"> c</w:t>
+            <w:proofErr w:type="spellEnd"/>
+            <w:r>
+              <w:t xml:space="preserve"> </w:t>
+            </w:r>
+            <w:proofErr w:type="spellStart"/>
+            <w:r>
+              <w:t>c</w:t>
             </w:r>
             <w:r>
               <w:t>ả</w:t>
             </w:r>
-            <w:r>
-              <w:t xml:space="preserve"> c</w:t>
+            <w:proofErr w:type="spellEnd"/>
+            <w:r>
+              <w:t xml:space="preserve"> </w:t>
+            </w:r>
+            <w:proofErr w:type="spellStart"/>
+            <w:r>
+              <w:t>c</w:t>
             </w:r>
             <w:r>
               <w:t>ác</w:t>
             </w:r>
-            <w:r>
-              <w:t xml:space="preserve"> trang </w:t>
+            <w:proofErr w:type="spellEnd"/>
+            <w:r>
+              <w:t xml:space="preserve"> </w:t>
+            </w:r>
+            <w:proofErr w:type="spellStart"/>
+            <w:r>
+              <w:t>trang</w:t>
+            </w:r>
+            <w:proofErr w:type="spellEnd"/>
+            <w:r>
+              <w:t xml:space="preserve"> </w:t>
             </w:r>
             <w:r>
               <w:t>w</w:t>
@@ -3505,51 +4210,90 @@
             <w:r>
               <w:t xml:space="preserve">eb </w:t>
             </w:r>
+            <w:proofErr w:type="spellStart"/>
             <w:r>
               <w:t>đã</w:t>
             </w:r>
+            <w:proofErr w:type="spellEnd"/>
             <w:r>
               <w:t xml:space="preserve"> </w:t>
             </w:r>
+            <w:proofErr w:type="spellStart"/>
             <w:r>
               <w:t>được</w:t>
             </w:r>
-            <w:r>
-              <w:t xml:space="preserve"> ch</w:t>
+            <w:proofErr w:type="spellEnd"/>
+            <w:r>
+              <w:t xml:space="preserve"> </w:t>
+            </w:r>
+            <w:proofErr w:type="spellStart"/>
+            <w:r>
+              <w:t>ch</w:t>
             </w:r>
             <w:r>
               <w:t>èn</w:t>
             </w:r>
-            <w:r>
-              <w:t xml:space="preserve"> hi</w:t>
+            <w:proofErr w:type="spellEnd"/>
+            <w:r>
+              <w:t xml:space="preserve"> </w:t>
+            </w:r>
+            <w:proofErr w:type="spellStart"/>
+            <w:r>
+              <w:t>hi</w:t>
             </w:r>
             <w:r>
               <w:t>ệu</w:t>
             </w:r>
+            <w:proofErr w:type="spellEnd"/>
             <w:r>
               <w:t xml:space="preserve"> </w:t>
             </w:r>
+            <w:proofErr w:type="spellStart"/>
             <w:r>
               <w:t>ứng</w:t>
             </w:r>
-            <w:r>
-              <w:t>, thi</w:t>
+            <w:proofErr w:type="spellEnd"/>
+            <w:r>
+              <w:t xml:space="preserve">, </w:t>
+            </w:r>
+            <w:proofErr w:type="spellStart"/>
+            <w:r>
+              <w:t>thi</w:t>
             </w:r>
             <w:r>
               <w:t>ết</w:t>
             </w:r>
-            <w:r>
-              <w:t xml:space="preserve"> k</w:t>
+            <w:proofErr w:type="spellEnd"/>
+            <w:r>
+              <w:t xml:space="preserve"> </w:t>
+            </w:r>
+            <w:proofErr w:type="spellStart"/>
+            <w:r>
+              <w:t>k</w:t>
             </w:r>
             <w:r>
               <w:t>ế</w:t>
             </w:r>
-            <w:r>
-              <w:t xml:space="preserve"> giao di</w:t>
+            <w:proofErr w:type="spellEnd"/>
+            <w:r>
+              <w:t xml:space="preserve"> </w:t>
+            </w:r>
+            <w:proofErr w:type="spellStart"/>
+            <w:r>
+              <w:t>giao</w:t>
+            </w:r>
+            <w:proofErr w:type="spellEnd"/>
+            <w:r>
+              <w:t xml:space="preserve"> </w:t>
+            </w:r>
+            <w:proofErr w:type="spellStart"/>
+            <w:r>
+              <w:t>di</w:t>
             </w:r>
             <w:r>
               <w:t>ện</w:t>
             </w:r>
+            <w:proofErr w:type="spellEnd"/>
             <w:r>
               <w:t xml:space="preserve"> </w:t>
             </w:r>
@@ -3571,7 +4315,7 @@
 </file>
 
 <file path=word/endnotes.xml><?xml version="1.0" encoding="utf-8"?>
-<w:endnotes xmlns:wpc="http://schemas.microsoft.com/office/word/2010/wordprocessingCanvas" xmlns:cx="http://schemas.microsoft.com/office/drawing/2014/chartex" xmlns:cx1="http://schemas.microsoft.com/office/drawing/2015/9/8/chartex" xmlns:cx2="http://schemas.microsoft.com/office/drawing/2015/10/21/chartex" xmlns:cx3="http://schemas.microsoft.com/office/drawing/2016/5/9/chartex" xmlns:cx4="http://schemas.microsoft.com/office/drawing/2016/5/10/chartex" xmlns:cx5="http://schemas.microsoft.com/office/drawing/2016/5/11/chartex" xmlns:mc="http://schemas.openxmlformats.org/markup-compatibility/2006" xmlns:o="urn:schemas-microsoft-com:office:office" xmlns:r="http://schemas.openxmlformats.org/officeDocument/2006/relationships" xmlns:m="http://schemas.openxmlformats.org/officeDocument/2006/math" xmlns:v="urn:schemas-microsoft-com:vml" xmlns:wp14="http://schemas.microsoft.com/office/word/2010/wordprocessingDrawing" xmlns:wp="http://schemas.openxmlformats.org/drawingml/2006/wordprocessingDrawing" xmlns:w10="urn:schemas-microsoft-com:office:word" xmlns:w="http://schemas.openxmlformats.org/wordprocessingml/2006/main" xmlns:w14="http://schemas.microsoft.com/office/word/2010/wordml" xmlns:w15="http://schemas.microsoft.com/office/word/2012/wordml" xmlns:w16se="http://schemas.microsoft.com/office/word/2015/wordml/symex" xmlns:wpg="http://schemas.microsoft.com/office/word/2010/wordprocessingGroup" xmlns:wpi="http://schemas.microsoft.com/office/word/2010/wordprocessingInk" xmlns:wne="http://schemas.microsoft.com/office/word/2006/wordml" xmlns:wps="http://schemas.microsoft.com/office/word/2010/wordprocessingShape" mc:Ignorable="w14 w15 w16se wp14">
+<w:endnotes xmlns:wpc="http://schemas.microsoft.com/office/word/2010/wordprocessingCanvas" xmlns:cx="http://schemas.microsoft.com/office/drawing/2014/chartex" xmlns:cx1="http://schemas.microsoft.com/office/drawing/2015/9/8/chartex" xmlns:cx2="http://schemas.microsoft.com/office/drawing/2015/10/21/chartex" xmlns:cx3="http://schemas.microsoft.com/office/drawing/2016/5/9/chartex" xmlns:cx4="http://schemas.microsoft.com/office/drawing/2016/5/10/chartex" xmlns:cx5="http://schemas.microsoft.com/office/drawing/2016/5/11/chartex" xmlns:cx6="http://schemas.microsoft.com/office/drawing/2016/5/12/chartex" xmlns:cx7="http://schemas.microsoft.com/office/drawing/2016/5/13/chartex" xmlns:cx8="http://schemas.microsoft.com/office/drawing/2016/5/14/chartex" xmlns:mc="http://schemas.openxmlformats.org/markup-compatibility/2006" xmlns:aink="http://schemas.microsoft.com/office/drawing/2016/ink" xmlns:am3d="http://schemas.microsoft.com/office/drawing/2017/model3d" xmlns:o="urn:schemas-microsoft-com:office:office" xmlns:r="http://schemas.openxmlformats.org/officeDocument/2006/relationships" xmlns:m="http://schemas.openxmlformats.org/officeDocument/2006/math" xmlns:v="urn:schemas-microsoft-com:vml" xmlns:wp14="http://schemas.microsoft.com/office/word/2010/wordprocessingDrawing" xmlns:wp="http://schemas.openxmlformats.org/drawingml/2006/wordprocessingDrawing" xmlns:w10="urn:schemas-microsoft-com:office:word" xmlns:w="http://schemas.openxmlformats.org/wordprocessingml/2006/main" xmlns:w14="http://schemas.microsoft.com/office/word/2010/wordml" xmlns:w15="http://schemas.microsoft.com/office/word/2012/wordml" xmlns:w16cid="http://schemas.microsoft.com/office/word/2016/wordml/cid" xmlns:w16se="http://schemas.microsoft.com/office/word/2015/wordml/symex" xmlns:wpg="http://schemas.microsoft.com/office/word/2010/wordprocessingGroup" xmlns:wpi="http://schemas.microsoft.com/office/word/2010/wordprocessingInk" xmlns:wne="http://schemas.microsoft.com/office/word/2006/wordml" xmlns:wps="http://schemas.microsoft.com/office/word/2010/wordprocessingShape" mc:Ignorable="w14 w15 w16se w16cid wp14">
   <w:endnote w:type="separator" w:id="-1">
     <w:p>
       <w:pPr>
@@ -3596,7 +4340,7 @@
 </file>
 
 <file path=word/footer1.xml><?xml version="1.0" encoding="utf-8"?>
-<w:ftr xmlns:wpc="http://schemas.microsoft.com/office/word/2010/wordprocessingCanvas" xmlns:cx="http://schemas.microsoft.com/office/drawing/2014/chartex" xmlns:cx1="http://schemas.microsoft.com/office/drawing/2015/9/8/chartex" xmlns:cx2="http://schemas.microsoft.com/office/drawing/2015/10/21/chartex" xmlns:cx3="http://schemas.microsoft.com/office/drawing/2016/5/9/chartex" xmlns:cx4="http://schemas.microsoft.com/office/drawing/2016/5/10/chartex" xmlns:cx5="http://schemas.microsoft.com/office/drawing/2016/5/11/chartex" xmlns:mc="http://schemas.openxmlformats.org/markup-compatibility/2006" xmlns:o="urn:schemas-microsoft-com:office:office" xmlns:r="http://schemas.openxmlformats.org/officeDocument/2006/relationships" xmlns:m="http://schemas.openxmlformats.org/officeDocument/2006/math" xmlns:v="urn:schemas-microsoft-com:vml" xmlns:wp14="http://schemas.microsoft.com/office/word/2010/wordprocessingDrawing" xmlns:wp="http://schemas.openxmlformats.org/drawingml/2006/wordprocessingDrawing" xmlns:w10="urn:schemas-microsoft-com:office:word" xmlns:w="http://schemas.openxmlformats.org/wordprocessingml/2006/main" xmlns:w14="http://schemas.microsoft.com/office/word/2010/wordml" xmlns:w15="http://schemas.microsoft.com/office/word/2012/wordml" xmlns:w16se="http://schemas.microsoft.com/office/word/2015/wordml/symex" xmlns:wpg="http://schemas.microsoft.com/office/word/2010/wordprocessingGroup" xmlns:wpi="http://schemas.microsoft.com/office/word/2010/wordprocessingInk" xmlns:wne="http://schemas.microsoft.com/office/word/2006/wordml" xmlns:wps="http://schemas.microsoft.com/office/word/2010/wordprocessingShape" mc:Ignorable="w14 w15 w16se wp14">
+<w:ftr xmlns:wpc="http://schemas.microsoft.com/office/word/2010/wordprocessingCanvas" xmlns:cx="http://schemas.microsoft.com/office/drawing/2014/chartex" xmlns:cx1="http://schemas.microsoft.com/office/drawing/2015/9/8/chartex" xmlns:cx2="http://schemas.microsoft.com/office/drawing/2015/10/21/chartex" xmlns:cx3="http://schemas.microsoft.com/office/drawing/2016/5/9/chartex" xmlns:cx4="http://schemas.microsoft.com/office/drawing/2016/5/10/chartex" xmlns:cx5="http://schemas.microsoft.com/office/drawing/2016/5/11/chartex" xmlns:cx6="http://schemas.microsoft.com/office/drawing/2016/5/12/chartex" xmlns:cx7="http://schemas.microsoft.com/office/drawing/2016/5/13/chartex" xmlns:cx8="http://schemas.microsoft.com/office/drawing/2016/5/14/chartex" xmlns:mc="http://schemas.openxmlformats.org/markup-compatibility/2006" xmlns:aink="http://schemas.microsoft.com/office/drawing/2016/ink" xmlns:am3d="http://schemas.microsoft.com/office/drawing/2017/model3d" xmlns:o="urn:schemas-microsoft-com:office:office" xmlns:r="http://schemas.openxmlformats.org/officeDocument/2006/relationships" xmlns:m="http://schemas.openxmlformats.org/officeDocument/2006/math" xmlns:v="urn:schemas-microsoft-com:vml" xmlns:wp14="http://schemas.microsoft.com/office/word/2010/wordprocessingDrawing" xmlns:wp="http://schemas.openxmlformats.org/drawingml/2006/wordprocessingDrawing" xmlns:w10="urn:schemas-microsoft-com:office:word" xmlns:w="http://schemas.openxmlformats.org/wordprocessingml/2006/main" xmlns:w14="http://schemas.microsoft.com/office/word/2010/wordml" xmlns:w15="http://schemas.microsoft.com/office/word/2012/wordml" xmlns:w16cid="http://schemas.microsoft.com/office/word/2016/wordml/cid" xmlns:w16se="http://schemas.microsoft.com/office/word/2015/wordml/symex" xmlns:wpg="http://schemas.microsoft.com/office/word/2010/wordprocessingGroup" xmlns:wpi="http://schemas.microsoft.com/office/word/2010/wordprocessingInk" xmlns:wne="http://schemas.microsoft.com/office/word/2006/wordml" xmlns:wps="http://schemas.microsoft.com/office/word/2010/wordprocessingShape" mc:Ignorable="w14 w15 w16se w16cid wp14">
   <w:p>
     <w:pPr>
       <w:pStyle w:val="Footer"/>
@@ -3606,7 +4350,7 @@
 </file>
 
 <file path=word/footer2.xml><?xml version="1.0" encoding="utf-8"?>
-<w:ftr xmlns:wpc="http://schemas.microsoft.com/office/word/2010/wordprocessingCanvas" xmlns:cx="http://schemas.microsoft.com/office/drawing/2014/chartex" xmlns:cx1="http://schemas.microsoft.com/office/drawing/2015/9/8/chartex" xmlns:cx2="http://schemas.microsoft.com/office/drawing/2015/10/21/chartex" xmlns:cx3="http://schemas.microsoft.com/office/drawing/2016/5/9/chartex" xmlns:cx4="http://schemas.microsoft.com/office/drawing/2016/5/10/chartex" xmlns:cx5="http://schemas.microsoft.com/office/drawing/2016/5/11/chartex" xmlns:mc="http://schemas.openxmlformats.org/markup-compatibility/2006" xmlns:o="urn:schemas-microsoft-com:office:office" xmlns:r="http://schemas.openxmlformats.org/officeDocument/2006/relationships" xmlns:m="http://schemas.openxmlformats.org/officeDocument/2006/math" xmlns:v="urn:schemas-microsoft-com:vml" xmlns:wp14="http://schemas.microsoft.com/office/word/2010/wordprocessingDrawing" xmlns:wp="http://schemas.openxmlformats.org/drawingml/2006/wordprocessingDrawing" xmlns:w10="urn:schemas-microsoft-com:office:word" xmlns:w="http://schemas.openxmlformats.org/wordprocessingml/2006/main" xmlns:w14="http://schemas.microsoft.com/office/word/2010/wordml" xmlns:w15="http://schemas.microsoft.com/office/word/2012/wordml" xmlns:w16se="http://schemas.microsoft.com/office/word/2015/wordml/symex" xmlns:wpg="http://schemas.microsoft.com/office/word/2010/wordprocessingGroup" xmlns:wpi="http://schemas.microsoft.com/office/word/2010/wordprocessingInk" xmlns:wne="http://schemas.microsoft.com/office/word/2006/wordml" xmlns:wps="http://schemas.microsoft.com/office/word/2010/wordprocessingShape" mc:Ignorable="w14 w15 w16se wp14">
+<w:ftr xmlns:wpc="http://schemas.microsoft.com/office/word/2010/wordprocessingCanvas" xmlns:cx="http://schemas.microsoft.com/office/drawing/2014/chartex" xmlns:cx1="http://schemas.microsoft.com/office/drawing/2015/9/8/chartex" xmlns:cx2="http://schemas.microsoft.com/office/drawing/2015/10/21/chartex" xmlns:cx3="http://schemas.microsoft.com/office/drawing/2016/5/9/chartex" xmlns:cx4="http://schemas.microsoft.com/office/drawing/2016/5/10/chartex" xmlns:cx5="http://schemas.microsoft.com/office/drawing/2016/5/11/chartex" xmlns:cx6="http://schemas.microsoft.com/office/drawing/2016/5/12/chartex" xmlns:cx7="http://schemas.microsoft.com/office/drawing/2016/5/13/chartex" xmlns:cx8="http://schemas.microsoft.com/office/drawing/2016/5/14/chartex" xmlns:mc="http://schemas.openxmlformats.org/markup-compatibility/2006" xmlns:aink="http://schemas.microsoft.com/office/drawing/2016/ink" xmlns:am3d="http://schemas.microsoft.com/office/drawing/2017/model3d" xmlns:o="urn:schemas-microsoft-com:office:office" xmlns:r="http://schemas.openxmlformats.org/officeDocument/2006/relationships" xmlns:m="http://schemas.openxmlformats.org/officeDocument/2006/math" xmlns:v="urn:schemas-microsoft-com:vml" xmlns:wp14="http://schemas.microsoft.com/office/word/2010/wordprocessingDrawing" xmlns:wp="http://schemas.openxmlformats.org/drawingml/2006/wordprocessingDrawing" xmlns:w10="urn:schemas-microsoft-com:office:word" xmlns:w="http://schemas.openxmlformats.org/wordprocessingml/2006/main" xmlns:w14="http://schemas.microsoft.com/office/word/2010/wordml" xmlns:w15="http://schemas.microsoft.com/office/word/2012/wordml" xmlns:w16cid="http://schemas.microsoft.com/office/word/2016/wordml/cid" xmlns:w16se="http://schemas.microsoft.com/office/word/2015/wordml/symex" xmlns:wpg="http://schemas.microsoft.com/office/word/2010/wordprocessingGroup" xmlns:wpi="http://schemas.microsoft.com/office/word/2010/wordprocessingInk" xmlns:wne="http://schemas.microsoft.com/office/word/2006/wordml" xmlns:wps="http://schemas.microsoft.com/office/word/2010/wordprocessingShape" mc:Ignorable="w14 w15 w16se w16cid wp14">
   <w:tbl>
     <w:tblPr>
       <w:tblW w:w="5000" w:type="pct"/>
@@ -3658,12 +4402,35 @@
                 </w:rPr>
                 <w:t xml:space="preserve">ĐH </w:t>
               </w:r>
+              <w:proofErr w:type="spellStart"/>
               <w:r>
                 <w:rPr>
                   <w:rFonts w:cs="Segoe UI"/>
                 </w:rPr>
-                <w:t xml:space="preserve">Khoa học </w:t>
+                <w:t>Khoa</w:t>
               </w:r>
+              <w:proofErr w:type="spellEnd"/>
+              <w:r>
+                <w:rPr>
+                  <w:rFonts w:cs="Segoe UI"/>
+                </w:rPr>
+                <w:t xml:space="preserve"> </w:t>
+              </w:r>
+              <w:proofErr w:type="spellStart"/>
+              <w:r>
+                <w:rPr>
+                  <w:rFonts w:cs="Segoe UI"/>
+                </w:rPr>
+                <w:t>học</w:t>
+              </w:r>
+              <w:proofErr w:type="spellEnd"/>
+              <w:r>
+                <w:rPr>
+                  <w:rFonts w:cs="Segoe UI"/>
+                </w:rPr>
+                <w:t xml:space="preserve"> </w:t>
+              </w:r>
+              <w:proofErr w:type="spellStart"/>
               <w:r>
                 <w:rPr>
                   <w:rFonts w:cs="Segoe UI"/>
@@ -3674,8 +4441,23 @@
                 <w:rPr>
                   <w:rFonts w:cs="Segoe UI"/>
                 </w:rPr>
-                <w:t>ự nhiên</w:t>
+                <w:t>ự</w:t>
               </w:r>
+              <w:proofErr w:type="spellEnd"/>
+              <w:r>
+                <w:rPr>
+                  <w:rFonts w:cs="Segoe UI"/>
+                </w:rPr>
+                <w:t xml:space="preserve"> </w:t>
+              </w:r>
+              <w:proofErr w:type="spellStart"/>
+              <w:r>
+                <w:rPr>
+                  <w:rFonts w:cs="Segoe UI"/>
+                </w:rPr>
+                <w:t>nhiên</w:t>
+              </w:r>
+              <w:proofErr w:type="spellEnd"/>
               <w:r>
                 <w:rPr>
                   <w:rFonts w:cs="Segoe UI"/>
@@ -3771,7 +4553,7 @@
 </file>
 
 <file path=word/footnotes.xml><?xml version="1.0" encoding="utf-8"?>
-<w:footnotes xmlns:wpc="http://schemas.microsoft.com/office/word/2010/wordprocessingCanvas" xmlns:cx="http://schemas.microsoft.com/office/drawing/2014/chartex" xmlns:cx1="http://schemas.microsoft.com/office/drawing/2015/9/8/chartex" xmlns:cx2="http://schemas.microsoft.com/office/drawing/2015/10/21/chartex" xmlns:cx3="http://schemas.microsoft.com/office/drawing/2016/5/9/chartex" xmlns:cx4="http://schemas.microsoft.com/office/drawing/2016/5/10/chartex" xmlns:cx5="http://schemas.microsoft.com/office/drawing/2016/5/11/chartex" xmlns:mc="http://schemas.openxmlformats.org/markup-compatibility/2006" xmlns:o="urn:schemas-microsoft-com:office:office" xmlns:r="http://schemas.openxmlformats.org/officeDocument/2006/relationships" xmlns:m="http://schemas.openxmlformats.org/officeDocument/2006/math" xmlns:v="urn:schemas-microsoft-com:vml" xmlns:wp14="http://schemas.microsoft.com/office/word/2010/wordprocessingDrawing" xmlns:wp="http://schemas.openxmlformats.org/drawingml/2006/wordprocessingDrawing" xmlns:w10="urn:schemas-microsoft-com:office:word" xmlns:w="http://schemas.openxmlformats.org/wordprocessingml/2006/main" xmlns:w14="http://schemas.microsoft.com/office/word/2010/wordml" xmlns:w15="http://schemas.microsoft.com/office/word/2012/wordml" xmlns:w16se="http://schemas.microsoft.com/office/word/2015/wordml/symex" xmlns:wpg="http://schemas.microsoft.com/office/word/2010/wordprocessingGroup" xmlns:wpi="http://schemas.microsoft.com/office/word/2010/wordprocessingInk" xmlns:wne="http://schemas.microsoft.com/office/word/2006/wordml" xmlns:wps="http://schemas.microsoft.com/office/word/2010/wordprocessingShape" mc:Ignorable="w14 w15 w16se wp14">
+<w:footnotes xmlns:wpc="http://schemas.microsoft.com/office/word/2010/wordprocessingCanvas" xmlns:cx="http://schemas.microsoft.com/office/drawing/2014/chartex" xmlns:cx1="http://schemas.microsoft.com/office/drawing/2015/9/8/chartex" xmlns:cx2="http://schemas.microsoft.com/office/drawing/2015/10/21/chartex" xmlns:cx3="http://schemas.microsoft.com/office/drawing/2016/5/9/chartex" xmlns:cx4="http://schemas.microsoft.com/office/drawing/2016/5/10/chartex" xmlns:cx5="http://schemas.microsoft.com/office/drawing/2016/5/11/chartex" xmlns:cx6="http://schemas.microsoft.com/office/drawing/2016/5/12/chartex" xmlns:cx7="http://schemas.microsoft.com/office/drawing/2016/5/13/chartex" xmlns:cx8="http://schemas.microsoft.com/office/drawing/2016/5/14/chartex" xmlns:mc="http://schemas.openxmlformats.org/markup-compatibility/2006" xmlns:aink="http://schemas.microsoft.com/office/drawing/2016/ink" xmlns:am3d="http://schemas.microsoft.com/office/drawing/2017/model3d" xmlns:o="urn:schemas-microsoft-com:office:office" xmlns:r="http://schemas.openxmlformats.org/officeDocument/2006/relationships" xmlns:m="http://schemas.openxmlformats.org/officeDocument/2006/math" xmlns:v="urn:schemas-microsoft-com:vml" xmlns:wp14="http://schemas.microsoft.com/office/word/2010/wordprocessingDrawing" xmlns:wp="http://schemas.openxmlformats.org/drawingml/2006/wordprocessingDrawing" xmlns:w10="urn:schemas-microsoft-com:office:word" xmlns:w="http://schemas.openxmlformats.org/wordprocessingml/2006/main" xmlns:w14="http://schemas.microsoft.com/office/word/2010/wordml" xmlns:w15="http://schemas.microsoft.com/office/word/2012/wordml" xmlns:w16cid="http://schemas.microsoft.com/office/word/2016/wordml/cid" xmlns:w16se="http://schemas.microsoft.com/office/word/2015/wordml/symex" xmlns:wpg="http://schemas.microsoft.com/office/word/2010/wordprocessingGroup" xmlns:wpi="http://schemas.microsoft.com/office/word/2010/wordprocessingInk" xmlns:wne="http://schemas.microsoft.com/office/word/2006/wordml" xmlns:wps="http://schemas.microsoft.com/office/word/2010/wordprocessingShape" mc:Ignorable="w14 w15 w16se w16cid wp14">
   <w:footnote w:type="separator" w:id="-1">
     <w:p>
       <w:pPr>
@@ -3796,7 +4578,7 @@
 </file>
 
 <file path=word/header1.xml><?xml version="1.0" encoding="utf-8"?>
-<w:hdr xmlns:wpc="http://schemas.microsoft.com/office/word/2010/wordprocessingCanvas" xmlns:cx="http://schemas.microsoft.com/office/drawing/2014/chartex" xmlns:cx1="http://schemas.microsoft.com/office/drawing/2015/9/8/chartex" xmlns:cx2="http://schemas.microsoft.com/office/drawing/2015/10/21/chartex" xmlns:cx3="http://schemas.microsoft.com/office/drawing/2016/5/9/chartex" xmlns:cx4="http://schemas.microsoft.com/office/drawing/2016/5/10/chartex" xmlns:cx5="http://schemas.microsoft.com/office/drawing/2016/5/11/chartex" xmlns:mc="http://schemas.openxmlformats.org/markup-compatibility/2006" xmlns:o="urn:schemas-microsoft-com:office:office" xmlns:r="http://schemas.openxmlformats.org/officeDocument/2006/relationships" xmlns:m="http://schemas.openxmlformats.org/officeDocument/2006/math" xmlns:v="urn:schemas-microsoft-com:vml" xmlns:wp14="http://schemas.microsoft.com/office/word/2010/wordprocessingDrawing" xmlns:wp="http://schemas.openxmlformats.org/drawingml/2006/wordprocessingDrawing" xmlns:w10="urn:schemas-microsoft-com:office:word" xmlns:w="http://schemas.openxmlformats.org/wordprocessingml/2006/main" xmlns:w14="http://schemas.microsoft.com/office/word/2010/wordml" xmlns:w15="http://schemas.microsoft.com/office/word/2012/wordml" xmlns:w16se="http://schemas.microsoft.com/office/word/2015/wordml/symex" xmlns:wpg="http://schemas.microsoft.com/office/word/2010/wordprocessingGroup" xmlns:wpi="http://schemas.microsoft.com/office/word/2010/wordprocessingInk" xmlns:wne="http://schemas.microsoft.com/office/word/2006/wordml" xmlns:wps="http://schemas.microsoft.com/office/word/2010/wordprocessingShape" mc:Ignorable="w14 w15 w16se wp14">
+<w:hdr xmlns:wpc="http://schemas.microsoft.com/office/word/2010/wordprocessingCanvas" xmlns:cx="http://schemas.microsoft.com/office/drawing/2014/chartex" xmlns:cx1="http://schemas.microsoft.com/office/drawing/2015/9/8/chartex" xmlns:cx2="http://schemas.microsoft.com/office/drawing/2015/10/21/chartex" xmlns:cx3="http://schemas.microsoft.com/office/drawing/2016/5/9/chartex" xmlns:cx4="http://schemas.microsoft.com/office/drawing/2016/5/10/chartex" xmlns:cx5="http://schemas.microsoft.com/office/drawing/2016/5/11/chartex" xmlns:cx6="http://schemas.microsoft.com/office/drawing/2016/5/12/chartex" xmlns:cx7="http://schemas.microsoft.com/office/drawing/2016/5/13/chartex" xmlns:cx8="http://schemas.microsoft.com/office/drawing/2016/5/14/chartex" xmlns:mc="http://schemas.openxmlformats.org/markup-compatibility/2006" xmlns:aink="http://schemas.microsoft.com/office/drawing/2016/ink" xmlns:am3d="http://schemas.microsoft.com/office/drawing/2017/model3d" xmlns:o="urn:schemas-microsoft-com:office:office" xmlns:r="http://schemas.openxmlformats.org/officeDocument/2006/relationships" xmlns:m="http://schemas.openxmlformats.org/officeDocument/2006/math" xmlns:v="urn:schemas-microsoft-com:vml" xmlns:wp14="http://schemas.microsoft.com/office/word/2010/wordprocessingDrawing" xmlns:wp="http://schemas.openxmlformats.org/drawingml/2006/wordprocessingDrawing" xmlns:w10="urn:schemas-microsoft-com:office:word" xmlns:w="http://schemas.openxmlformats.org/wordprocessingml/2006/main" xmlns:w14="http://schemas.microsoft.com/office/word/2010/wordml" xmlns:w15="http://schemas.microsoft.com/office/word/2012/wordml" xmlns:w16cid="http://schemas.microsoft.com/office/word/2016/wordml/cid" xmlns:w16se="http://schemas.microsoft.com/office/word/2015/wordml/symex" xmlns:wpg="http://schemas.microsoft.com/office/word/2010/wordprocessingGroup" xmlns:wpi="http://schemas.microsoft.com/office/word/2010/wordprocessingInk" xmlns:wne="http://schemas.microsoft.com/office/word/2006/wordml" xmlns:wps="http://schemas.microsoft.com/office/word/2010/wordprocessingShape" mc:Ignorable="w14 w15 w16se w16cid wp14">
   <w:p>
     <w:pPr>
       <w:pStyle w:val="Header"/>
@@ -3806,7 +4588,7 @@
 </file>
 
 <file path=word/header2.xml><?xml version="1.0" encoding="utf-8"?>
-<w:hdr xmlns:wpc="http://schemas.microsoft.com/office/word/2010/wordprocessingCanvas" xmlns:cx="http://schemas.microsoft.com/office/drawing/2014/chartex" xmlns:cx1="http://schemas.microsoft.com/office/drawing/2015/9/8/chartex" xmlns:cx2="http://schemas.microsoft.com/office/drawing/2015/10/21/chartex" xmlns:cx3="http://schemas.microsoft.com/office/drawing/2016/5/9/chartex" xmlns:cx4="http://schemas.microsoft.com/office/drawing/2016/5/10/chartex" xmlns:cx5="http://schemas.microsoft.com/office/drawing/2016/5/11/chartex" xmlns:mc="http://schemas.openxmlformats.org/markup-compatibility/2006" xmlns:o="urn:schemas-microsoft-com:office:office" xmlns:r="http://schemas.openxmlformats.org/officeDocument/2006/relationships" xmlns:m="http://schemas.openxmlformats.org/officeDocument/2006/math" xmlns:v="urn:schemas-microsoft-com:vml" xmlns:wp14="http://schemas.microsoft.com/office/word/2010/wordprocessingDrawing" xmlns:wp="http://schemas.openxmlformats.org/drawingml/2006/wordprocessingDrawing" xmlns:w10="urn:schemas-microsoft-com:office:word" xmlns:w="http://schemas.openxmlformats.org/wordprocessingml/2006/main" xmlns:w14="http://schemas.microsoft.com/office/word/2010/wordml" xmlns:w15="http://schemas.microsoft.com/office/word/2012/wordml" xmlns:w16se="http://schemas.microsoft.com/office/word/2015/wordml/symex" xmlns:wpg="http://schemas.microsoft.com/office/word/2010/wordprocessingGroup" xmlns:wpi="http://schemas.microsoft.com/office/word/2010/wordprocessingInk" xmlns:wne="http://schemas.microsoft.com/office/word/2006/wordml" xmlns:wps="http://schemas.microsoft.com/office/word/2010/wordprocessingShape" mc:Ignorable="w14 w15 w16se wp14">
+<w:hdr xmlns:wpc="http://schemas.microsoft.com/office/word/2010/wordprocessingCanvas" xmlns:cx="http://schemas.microsoft.com/office/drawing/2014/chartex" xmlns:cx1="http://schemas.microsoft.com/office/drawing/2015/9/8/chartex" xmlns:cx2="http://schemas.microsoft.com/office/drawing/2015/10/21/chartex" xmlns:cx3="http://schemas.microsoft.com/office/drawing/2016/5/9/chartex" xmlns:cx4="http://schemas.microsoft.com/office/drawing/2016/5/10/chartex" xmlns:cx5="http://schemas.microsoft.com/office/drawing/2016/5/11/chartex" xmlns:cx6="http://schemas.microsoft.com/office/drawing/2016/5/12/chartex" xmlns:cx7="http://schemas.microsoft.com/office/drawing/2016/5/13/chartex" xmlns:cx8="http://schemas.microsoft.com/office/drawing/2016/5/14/chartex" xmlns:mc="http://schemas.openxmlformats.org/markup-compatibility/2006" xmlns:aink="http://schemas.microsoft.com/office/drawing/2016/ink" xmlns:am3d="http://schemas.microsoft.com/office/drawing/2017/model3d" xmlns:o="urn:schemas-microsoft-com:office:office" xmlns:r="http://schemas.openxmlformats.org/officeDocument/2006/relationships" xmlns:m="http://schemas.openxmlformats.org/officeDocument/2006/math" xmlns:v="urn:schemas-microsoft-com:vml" xmlns:wp14="http://schemas.microsoft.com/office/word/2010/wordprocessingDrawing" xmlns:wp="http://schemas.openxmlformats.org/drawingml/2006/wordprocessingDrawing" xmlns:w10="urn:schemas-microsoft-com:office:word" xmlns:w="http://schemas.openxmlformats.org/wordprocessingml/2006/main" xmlns:w14="http://schemas.microsoft.com/office/word/2010/wordml" xmlns:w15="http://schemas.microsoft.com/office/word/2012/wordml" xmlns:w16cid="http://schemas.microsoft.com/office/word/2016/wordml/cid" xmlns:w16se="http://schemas.microsoft.com/office/word/2015/wordml/symex" xmlns:wpg="http://schemas.microsoft.com/office/word/2010/wordprocessingGroup" xmlns:wpi="http://schemas.microsoft.com/office/word/2010/wordprocessingInk" xmlns:wne="http://schemas.microsoft.com/office/word/2006/wordml" xmlns:wps="http://schemas.microsoft.com/office/word/2010/wordprocessingShape" mc:Ignorable="w14 w15 w16se w16cid wp14">
   <w:tbl>
     <w:tblPr>
       <w:tblW w:w="5000" w:type="pct"/>
@@ -3912,7 +4694,7 @@
 </file>
 
 <file path=word/numbering.xml><?xml version="1.0" encoding="utf-8"?>
-<w:numbering xmlns:wpc="http://schemas.microsoft.com/office/word/2010/wordprocessingCanvas" xmlns:cx="http://schemas.microsoft.com/office/drawing/2014/chartex" xmlns:cx1="http://schemas.microsoft.com/office/drawing/2015/9/8/chartex" xmlns:cx2="http://schemas.microsoft.com/office/drawing/2015/10/21/chartex" xmlns:cx3="http://schemas.microsoft.com/office/drawing/2016/5/9/chartex" xmlns:cx4="http://schemas.microsoft.com/office/drawing/2016/5/10/chartex" xmlns:cx5="http://schemas.microsoft.com/office/drawing/2016/5/11/chartex" xmlns:mc="http://schemas.openxmlformats.org/markup-compatibility/2006" xmlns:o="urn:schemas-microsoft-com:office:office" xmlns:r="http://schemas.openxmlformats.org/officeDocument/2006/relationships" xmlns:m="http://schemas.openxmlformats.org/officeDocument/2006/math" xmlns:v="urn:schemas-microsoft-com:vml" xmlns:wp14="http://schemas.microsoft.com/office/word/2010/wordprocessingDrawing" xmlns:wp="http://schemas.openxmlformats.org/drawingml/2006/wordprocessingDrawing" xmlns:w10="urn:schemas-microsoft-com:office:word" xmlns:w="http://schemas.openxmlformats.org/wordprocessingml/2006/main" xmlns:w14="http://schemas.microsoft.com/office/word/2010/wordml" xmlns:w15="http://schemas.microsoft.com/office/word/2012/wordml" xmlns:w16se="http://schemas.microsoft.com/office/word/2015/wordml/symex" xmlns:wpg="http://schemas.microsoft.com/office/word/2010/wordprocessingGroup" xmlns:wpi="http://schemas.microsoft.com/office/word/2010/wordprocessingInk" xmlns:wne="http://schemas.microsoft.com/office/word/2006/wordml" xmlns:wps="http://schemas.microsoft.com/office/word/2010/wordprocessingShape" mc:Ignorable="w14 w15 w16se wp14">
+<w:numbering xmlns:wpc="http://schemas.microsoft.com/office/word/2010/wordprocessingCanvas" xmlns:cx="http://schemas.microsoft.com/office/drawing/2014/chartex" xmlns:cx1="http://schemas.microsoft.com/office/drawing/2015/9/8/chartex" xmlns:cx2="http://schemas.microsoft.com/office/drawing/2015/10/21/chartex" xmlns:cx3="http://schemas.microsoft.com/office/drawing/2016/5/9/chartex" xmlns:cx4="http://schemas.microsoft.com/office/drawing/2016/5/10/chartex" xmlns:cx5="http://schemas.microsoft.com/office/drawing/2016/5/11/chartex" xmlns:cx6="http://schemas.microsoft.com/office/drawing/2016/5/12/chartex" xmlns:cx7="http://schemas.microsoft.com/office/drawing/2016/5/13/chartex" xmlns:cx8="http://schemas.microsoft.com/office/drawing/2016/5/14/chartex" xmlns:mc="http://schemas.openxmlformats.org/markup-compatibility/2006" xmlns:aink="http://schemas.microsoft.com/office/drawing/2016/ink" xmlns:am3d="http://schemas.microsoft.com/office/drawing/2017/model3d" xmlns:o="urn:schemas-microsoft-com:office:office" xmlns:r="http://schemas.openxmlformats.org/officeDocument/2006/relationships" xmlns:m="http://schemas.openxmlformats.org/officeDocument/2006/math" xmlns:v="urn:schemas-microsoft-com:vml" xmlns:wp14="http://schemas.microsoft.com/office/word/2010/wordprocessingDrawing" xmlns:wp="http://schemas.openxmlformats.org/drawingml/2006/wordprocessingDrawing" xmlns:w10="urn:schemas-microsoft-com:office:word" xmlns:w="http://schemas.openxmlformats.org/wordprocessingml/2006/main" xmlns:w14="http://schemas.microsoft.com/office/word/2010/wordml" xmlns:w15="http://schemas.microsoft.com/office/word/2012/wordml" xmlns:w16cid="http://schemas.microsoft.com/office/word/2016/wordml/cid" xmlns:w16se="http://schemas.microsoft.com/office/word/2015/wordml/symex" xmlns:wpg="http://schemas.microsoft.com/office/word/2010/wordprocessingGroup" xmlns:wpi="http://schemas.microsoft.com/office/word/2010/wordprocessingInk" xmlns:wne="http://schemas.microsoft.com/office/word/2006/wordml" xmlns:wps="http://schemas.microsoft.com/office/word/2010/wordprocessingShape" mc:Ignorable="w14 w15 w16se w16cid wp14">
   <w:abstractNum w:abstractNumId="0" w15:restartNumberingAfterBreak="0">
     <w:nsid w:val="05E66B82"/>
     <w:multiLevelType w:val="hybridMultilevel"/>
@@ -8455,7 +9237,7 @@
 </file>
 
 <file path=word/styles.xml><?xml version="1.0" encoding="utf-8"?>
-<w:styles xmlns:mc="http://schemas.openxmlformats.org/markup-compatibility/2006" xmlns:r="http://schemas.openxmlformats.org/officeDocument/2006/relationships" xmlns:w="http://schemas.openxmlformats.org/wordprocessingml/2006/main" xmlns:w14="http://schemas.microsoft.com/office/word/2010/wordml" xmlns:w15="http://schemas.microsoft.com/office/word/2012/wordml" xmlns:w16se="http://schemas.microsoft.com/office/word/2015/wordml/symex" mc:Ignorable="w14 w15 w16se">
+<w:styles xmlns:mc="http://schemas.openxmlformats.org/markup-compatibility/2006" xmlns:r="http://schemas.openxmlformats.org/officeDocument/2006/relationships" xmlns:w="http://schemas.openxmlformats.org/wordprocessingml/2006/main" xmlns:w14="http://schemas.microsoft.com/office/word/2010/wordml" xmlns:w15="http://schemas.microsoft.com/office/word/2012/wordml" xmlns:w16cid="http://schemas.microsoft.com/office/word/2016/wordml/cid" xmlns:w16se="http://schemas.microsoft.com/office/word/2015/wordml/symex" mc:Ignorable="w14 w15 w16se w16cid">
   <w:docDefaults>
     <w:rPrDefault>
       <w:rPr>
@@ -8471,7 +9253,7 @@
       </w:pPr>
     </w:pPrDefault>
   </w:docDefaults>
-  <w:latentStyles w:defLockedState="0" w:defUIPriority="99" w:defSemiHidden="0" w:defUnhideWhenUsed="0" w:defQFormat="0" w:count="374">
+  <w:latentStyles w:defLockedState="0" w:defUIPriority="99" w:defSemiHidden="0" w:defUnhideWhenUsed="0" w:defQFormat="0" w:count="375">
     <w:lsdException w:name="Normal" w:uiPriority="0" w:qFormat="1"/>
     <w:lsdException w:name="heading 1" w:uiPriority="9" w:qFormat="1"/>
     <w:lsdException w:name="heading 2" w:semiHidden="1" w:uiPriority="9" w:unhideWhenUsed="1" w:qFormat="1"/>
@@ -8577,7 +9359,6 @@
     <w:lsdException w:name="HTML Sample" w:semiHidden="1" w:unhideWhenUsed="1"/>
     <w:lsdException w:name="HTML Typewriter" w:semiHidden="1" w:unhideWhenUsed="1"/>
     <w:lsdException w:name="HTML Variable" w:semiHidden="1" w:unhideWhenUsed="1"/>
-    <w:lsdException w:name="Normal Table" w:semiHidden="1" w:unhideWhenUsed="1"/>
     <w:lsdException w:name="annotation subject" w:semiHidden="1" w:unhideWhenUsed="1"/>
     <w:lsdException w:name="No List" w:semiHidden="1" w:unhideWhenUsed="1"/>
     <w:lsdException w:name="Outline List 1" w:semiHidden="1" w:unhideWhenUsed="1"/>
@@ -8624,10 +9405,8 @@
     <w:lsdException w:name="Table Subtle 2" w:semiHidden="1" w:unhideWhenUsed="1"/>
     <w:lsdException w:name="Table Web 1" w:semiHidden="1" w:unhideWhenUsed="1"/>
     <w:lsdException w:name="Table Web 2" w:semiHidden="1" w:unhideWhenUsed="1"/>
-    <w:lsdException w:name="Table Web 3" w:semiHidden="1" w:unhideWhenUsed="1"/>
     <w:lsdException w:name="Balloon Text" w:semiHidden="1" w:unhideWhenUsed="1"/>
     <w:lsdException w:name="Table Grid" w:uiPriority="59"/>
-    <w:lsdException w:name="Table Theme" w:semiHidden="1" w:unhideWhenUsed="1"/>
     <w:lsdException w:name="Placeholder Text" w:semiHidden="1"/>
     <w:lsdException w:name="No Spacing" w:uiPriority="1" w:qFormat="1"/>
     <w:lsdException w:name="Light Shading" w:uiPriority="60"/>
@@ -8846,6 +9625,7 @@
     <w:lsdException w:name="Mention" w:semiHidden="1" w:unhideWhenUsed="1"/>
     <w:lsdException w:name="Smart Hyperlink" w:semiHidden="1" w:unhideWhenUsed="1"/>
     <w:lsdException w:name="Hashtag" w:semiHidden="1" w:unhideWhenUsed="1"/>
+    <w:lsdException w:name="Unresolved Mention" w:semiHidden="1" w:unhideWhenUsed="1"/>
   </w:latentStyles>
   <w:style w:type="paragraph" w:default="1" w:styleId="Normal">
     <w:name w:val="Normal"/>
@@ -9529,7 +10309,7 @@
 </file>
 
 <file path=word/glossary/document.xml><?xml version="1.0" encoding="utf-8"?>
-<w:glossaryDocument xmlns:wpc="http://schemas.microsoft.com/office/word/2010/wordprocessingCanvas" xmlns:cx="http://schemas.microsoft.com/office/drawing/2014/chartex" xmlns:cx1="http://schemas.microsoft.com/office/drawing/2015/9/8/chartex" xmlns:cx2="http://schemas.microsoft.com/office/drawing/2015/10/21/chartex" xmlns:cx3="http://schemas.microsoft.com/office/drawing/2016/5/9/chartex" xmlns:cx4="http://schemas.microsoft.com/office/drawing/2016/5/10/chartex" xmlns:cx5="http://schemas.microsoft.com/office/drawing/2016/5/11/chartex" xmlns:mc="http://schemas.openxmlformats.org/markup-compatibility/2006" xmlns:o="urn:schemas-microsoft-com:office:office" xmlns:r="http://schemas.openxmlformats.org/officeDocument/2006/relationships" xmlns:m="http://schemas.openxmlformats.org/officeDocument/2006/math" xmlns:v="urn:schemas-microsoft-com:vml" xmlns:wp14="http://schemas.microsoft.com/office/word/2010/wordprocessingDrawing" xmlns:wp="http://schemas.openxmlformats.org/drawingml/2006/wordprocessingDrawing" xmlns:w10="urn:schemas-microsoft-com:office:word" xmlns:w="http://schemas.openxmlformats.org/wordprocessingml/2006/main" xmlns:w14="http://schemas.microsoft.com/office/word/2010/wordml" xmlns:w15="http://schemas.microsoft.com/office/word/2012/wordml" xmlns:w16se="http://schemas.microsoft.com/office/word/2015/wordml/symex" xmlns:wpg="http://schemas.microsoft.com/office/word/2010/wordprocessingGroup" xmlns:wpi="http://schemas.microsoft.com/office/word/2010/wordprocessingInk" xmlns:wne="http://schemas.microsoft.com/office/word/2006/wordml" xmlns:wps="http://schemas.microsoft.com/office/word/2010/wordprocessingShape" mc:Ignorable="w14 w15 w16se wp14">
+<w:glossaryDocument xmlns:wpc="http://schemas.microsoft.com/office/word/2010/wordprocessingCanvas" xmlns:cx="http://schemas.microsoft.com/office/drawing/2014/chartex" xmlns:cx1="http://schemas.microsoft.com/office/drawing/2015/9/8/chartex" xmlns:cx2="http://schemas.microsoft.com/office/drawing/2015/10/21/chartex" xmlns:cx3="http://schemas.microsoft.com/office/drawing/2016/5/9/chartex" xmlns:cx4="http://schemas.microsoft.com/office/drawing/2016/5/10/chartex" xmlns:cx5="http://schemas.microsoft.com/office/drawing/2016/5/11/chartex" xmlns:cx6="http://schemas.microsoft.com/office/drawing/2016/5/12/chartex" xmlns:cx7="http://schemas.microsoft.com/office/drawing/2016/5/13/chartex" xmlns:cx8="http://schemas.microsoft.com/office/drawing/2016/5/14/chartex" xmlns:mc="http://schemas.openxmlformats.org/markup-compatibility/2006" xmlns:aink="http://schemas.microsoft.com/office/drawing/2016/ink" xmlns:am3d="http://schemas.microsoft.com/office/drawing/2017/model3d" xmlns:o="urn:schemas-microsoft-com:office:office" xmlns:r="http://schemas.openxmlformats.org/officeDocument/2006/relationships" xmlns:m="http://schemas.openxmlformats.org/officeDocument/2006/math" xmlns:v="urn:schemas-microsoft-com:vml" xmlns:wp14="http://schemas.microsoft.com/office/word/2010/wordprocessingDrawing" xmlns:wp="http://schemas.openxmlformats.org/drawingml/2006/wordprocessingDrawing" xmlns:w10="urn:schemas-microsoft-com:office:word" xmlns:w="http://schemas.openxmlformats.org/wordprocessingml/2006/main" xmlns:w14="http://schemas.microsoft.com/office/word/2010/wordml" xmlns:w15="http://schemas.microsoft.com/office/word/2012/wordml" xmlns:w16cid="http://schemas.microsoft.com/office/word/2016/wordml/cid" xmlns:w16se="http://schemas.microsoft.com/office/word/2015/wordml/symex" xmlns:wpg="http://schemas.microsoft.com/office/word/2010/wordprocessingGroup" xmlns:wpi="http://schemas.microsoft.com/office/word/2010/wordprocessingInk" xmlns:wne="http://schemas.microsoft.com/office/word/2006/wordml" xmlns:wps="http://schemas.microsoft.com/office/word/2010/wordprocessingShape" mc:Ignorable="w14 w15 w16se w16cid wp14">
   <w:docParts>
     <w:docPart>
       <w:docPartPr>
@@ -9562,7 +10342,7 @@
 </file>
 
 <file path=word/glossary/fontTable.xml><?xml version="1.0" encoding="utf-8"?>
-<w:fonts xmlns:mc="http://schemas.openxmlformats.org/markup-compatibility/2006" xmlns:r="http://schemas.openxmlformats.org/officeDocument/2006/relationships" xmlns:w="http://schemas.openxmlformats.org/wordprocessingml/2006/main" xmlns:w14="http://schemas.microsoft.com/office/word/2010/wordml" xmlns:w15="http://schemas.microsoft.com/office/word/2012/wordml" xmlns:w16se="http://schemas.microsoft.com/office/word/2015/wordml/symex" mc:Ignorable="w14 w15 w16se">
+<w:fonts xmlns:mc="http://schemas.openxmlformats.org/markup-compatibility/2006" xmlns:r="http://schemas.openxmlformats.org/officeDocument/2006/relationships" xmlns:w="http://schemas.openxmlformats.org/wordprocessingml/2006/main" xmlns:w14="http://schemas.microsoft.com/office/word/2010/wordml" xmlns:w15="http://schemas.microsoft.com/office/word/2012/wordml" xmlns:w16cid="http://schemas.microsoft.com/office/word/2016/wordml/cid" xmlns:w16se="http://schemas.microsoft.com/office/word/2015/wordml/symex" mc:Ignorable="w14 w15 w16se w16cid">
   <w:font w:name="Symbol">
     <w:panose1 w:val="05050102010706020507"/>
     <w:charset w:val="02"/>
@@ -9575,7 +10355,7 @@
     <w:charset w:val="00"/>
     <w:family w:val="roman"/>
     <w:pitch w:val="variable"/>
-    <w:sig w:usb0="E0002EFF" w:usb1="C000785B" w:usb2="00000009" w:usb3="00000000" w:csb0="000001FF" w:csb1="00000000"/>
+    <w:sig w:usb0="E0002EFF" w:usb1="C0007843" w:usb2="00000009" w:usb3="00000000" w:csb0="000001FF" w:csb1="00000000"/>
   </w:font>
   <w:font w:name="Courier New">
     <w:panose1 w:val="02070309020205020404"/>
@@ -9603,7 +10383,14 @@
     <w:charset w:val="00"/>
     <w:family w:val="swiss"/>
     <w:pitch w:val="variable"/>
-    <w:sig w:usb0="E0002AFF" w:usb1="C000247B" w:usb2="00000009" w:usb3="00000000" w:csb0="000001FF" w:csb1="00000000"/>
+    <w:sig w:usb0="E00002FF" w:usb1="4000ACFF" w:usb2="00000001" w:usb3="00000000" w:csb0="0000019F" w:csb1="00000000"/>
+  </w:font>
+  <w:font w:name="Mangal">
+    <w:panose1 w:val="02040503050203030202"/>
+    <w:charset w:val="00"/>
+    <w:family w:val="roman"/>
+    <w:pitch w:val="variable"/>
+    <w:sig w:usb0="00008003" w:usb1="00000000" w:usb2="00000000" w:usb3="00000000" w:csb0="00000001" w:csb1="00000000"/>
   </w:font>
   <w:font w:name="Cambria">
     <w:panose1 w:val="02040503050406030204"/>
@@ -9632,13 +10419,13 @@
     <w:charset w:val="00"/>
     <w:family w:val="swiss"/>
     <w:pitch w:val="variable"/>
-    <w:sig w:usb0="E0002AFF" w:usb1="C000247B" w:usb2="00000009" w:usb3="00000000" w:csb0="000001FF" w:csb1="00000000"/>
+    <w:sig w:usb0="A00002EF" w:usb1="4000207B" w:usb2="00000000" w:usb3="00000000" w:csb0="0000019F" w:csb1="00000000"/>
   </w:font>
 </w:fonts>
 </file>
 
 <file path=word/glossary/settings.xml><?xml version="1.0" encoding="utf-8"?>
-<w:settings xmlns:mc="http://schemas.openxmlformats.org/markup-compatibility/2006" xmlns:o="urn:schemas-microsoft-com:office:office" xmlns:r="http://schemas.openxmlformats.org/officeDocument/2006/relationships" xmlns:m="http://schemas.openxmlformats.org/officeDocument/2006/math" xmlns:v="urn:schemas-microsoft-com:vml" xmlns:w10="urn:schemas-microsoft-com:office:word" xmlns:w="http://schemas.openxmlformats.org/wordprocessingml/2006/main" xmlns:w14="http://schemas.microsoft.com/office/word/2010/wordml" xmlns:w15="http://schemas.microsoft.com/office/word/2012/wordml" xmlns:w16se="http://schemas.microsoft.com/office/word/2015/wordml/symex" xmlns:sl="http://schemas.openxmlformats.org/schemaLibrary/2006/main" mc:Ignorable="w14 w15 w16se">
+<w:settings xmlns:mc="http://schemas.openxmlformats.org/markup-compatibility/2006" xmlns:o="urn:schemas-microsoft-com:office:office" xmlns:r="http://schemas.openxmlformats.org/officeDocument/2006/relationships" xmlns:m="http://schemas.openxmlformats.org/officeDocument/2006/math" xmlns:v="urn:schemas-microsoft-com:vml" xmlns:w10="urn:schemas-microsoft-com:office:word" xmlns:w="http://schemas.openxmlformats.org/wordprocessingml/2006/main" xmlns:w14="http://schemas.microsoft.com/office/word/2010/wordml" xmlns:w15="http://schemas.microsoft.com/office/word/2012/wordml" xmlns:w16cid="http://schemas.microsoft.com/office/word/2016/wordml/cid" xmlns:w16se="http://schemas.microsoft.com/office/word/2015/wordml/symex" xmlns:sl="http://schemas.openxmlformats.org/schemaLibrary/2006/main" mc:Ignorable="w14 w15 w16se w16cid">
   <w:view w:val="normal"/>
   <w:defaultTabStop w:val="720"/>
   <w:characterSpacingControl w:val="doNotCompress"/>
@@ -9648,6 +10435,7 @@
   </w:compat>
   <w:rsids>
     <w:rsidRoot w:val="0009493C"/>
+    <w:rsid w:val="000066C6"/>
     <w:rsid w:val="00040CE9"/>
     <w:rsid w:val="00062B29"/>
     <w:rsid w:val="0009493C"/>
@@ -9715,7 +10503,7 @@
     <m:intLim m:val="subSup"/>
     <m:naryLim m:val="undOvr"/>
   </m:mathPr>
-  <w:themeFontLang w:val="en-US"/>
+  <w:themeFontLang w:val="en-US" w:bidi="mr-IN"/>
   <w:clrSchemeMapping w:bg1="light1" w:t1="dark1" w:bg2="light2" w:t2="dark2" w:accent1="accent1" w:accent2="accent2" w:accent3="accent3" w:accent4="accent4" w:accent5="accent5" w:accent6="accent6" w:hyperlink="hyperlink" w:followedHyperlink="followedHyperlink"/>
   <w:decimalSymbol w:val="."/>
   <w:listSeparator w:val=","/>
@@ -9723,7 +10511,7 @@
 </file>
 
 <file path=word/glossary/styles.xml><?xml version="1.0" encoding="utf-8"?>
-<w:styles xmlns:mc="http://schemas.openxmlformats.org/markup-compatibility/2006" xmlns:r="http://schemas.openxmlformats.org/officeDocument/2006/relationships" xmlns:w="http://schemas.openxmlformats.org/wordprocessingml/2006/main" xmlns:w14="http://schemas.microsoft.com/office/word/2010/wordml" xmlns:w15="http://schemas.microsoft.com/office/word/2012/wordml" xmlns:w16se="http://schemas.microsoft.com/office/word/2015/wordml/symex" mc:Ignorable="w14 w15 w16se">
+<w:styles xmlns:mc="http://schemas.openxmlformats.org/markup-compatibility/2006" xmlns:r="http://schemas.openxmlformats.org/officeDocument/2006/relationships" xmlns:w="http://schemas.openxmlformats.org/wordprocessingml/2006/main" xmlns:w14="http://schemas.microsoft.com/office/word/2010/wordml" xmlns:w15="http://schemas.microsoft.com/office/word/2012/wordml" xmlns:w16cid="http://schemas.microsoft.com/office/word/2016/wordml/cid" xmlns:w16se="http://schemas.microsoft.com/office/word/2015/wordml/symex" mc:Ignorable="w14 w15 w16se w16cid">
   <w:docDefaults>
     <w:rPrDefault>
       <w:rPr>
@@ -9739,7 +10527,7 @@
       </w:pPr>
     </w:pPrDefault>
   </w:docDefaults>
-  <w:latentStyles w:defLockedState="0" w:defUIPriority="99" w:defSemiHidden="0" w:defUnhideWhenUsed="0" w:defQFormat="0" w:count="374">
+  <w:latentStyles w:defLockedState="0" w:defUIPriority="99" w:defSemiHidden="0" w:defUnhideWhenUsed="0" w:defQFormat="0" w:count="375">
     <w:lsdException w:name="Normal" w:uiPriority="0" w:qFormat="1"/>
     <w:lsdException w:name="heading 1" w:uiPriority="9" w:qFormat="1"/>
     <w:lsdException w:name="heading 2" w:semiHidden="1" w:uiPriority="9" w:unhideWhenUsed="1" w:qFormat="1"/>
@@ -9845,7 +10633,6 @@
     <w:lsdException w:name="HTML Sample" w:semiHidden="1" w:unhideWhenUsed="1"/>
     <w:lsdException w:name="HTML Typewriter" w:semiHidden="1" w:unhideWhenUsed="1"/>
     <w:lsdException w:name="HTML Variable" w:semiHidden="1" w:unhideWhenUsed="1"/>
-    <w:lsdException w:name="Normal Table" w:semiHidden="1" w:unhideWhenUsed="1"/>
     <w:lsdException w:name="annotation subject" w:semiHidden="1" w:unhideWhenUsed="1"/>
     <w:lsdException w:name="No List" w:semiHidden="1" w:unhideWhenUsed="1"/>
     <w:lsdException w:name="Outline List 1" w:semiHidden="1" w:unhideWhenUsed="1"/>
@@ -9892,10 +10679,8 @@
     <w:lsdException w:name="Table Subtle 2" w:semiHidden="1" w:unhideWhenUsed="1"/>
     <w:lsdException w:name="Table Web 1" w:semiHidden="1" w:unhideWhenUsed="1"/>
     <w:lsdException w:name="Table Web 2" w:semiHidden="1" w:unhideWhenUsed="1"/>
-    <w:lsdException w:name="Table Web 3" w:semiHidden="1" w:unhideWhenUsed="1"/>
     <w:lsdException w:name="Balloon Text" w:semiHidden="1" w:unhideWhenUsed="1"/>
     <w:lsdException w:name="Table Grid" w:uiPriority="59"/>
-    <w:lsdException w:name="Table Theme" w:semiHidden="1" w:unhideWhenUsed="1"/>
     <w:lsdException w:name="Placeholder Text" w:semiHidden="1"/>
     <w:lsdException w:name="No Spacing" w:uiPriority="1" w:qFormat="1"/>
     <w:lsdException w:name="Light Shading" w:uiPriority="60"/>
@@ -10114,6 +10899,7 @@
     <w:lsdException w:name="Mention" w:semiHidden="1" w:unhideWhenUsed="1"/>
     <w:lsdException w:name="Smart Hyperlink" w:semiHidden="1" w:unhideWhenUsed="1"/>
     <w:lsdException w:name="Hashtag" w:semiHidden="1" w:unhideWhenUsed="1"/>
+    <w:lsdException w:name="Unresolved Mention" w:semiHidden="1" w:unhideWhenUsed="1"/>
   </w:latentStyles>
   <w:style w:type="paragraph" w:default="1" w:styleId="Normal">
     <w:name w:val="Normal"/>
@@ -10173,7 +10959,7 @@
 </file>
 
 <file path=word/glossary/webSettings.xml><?xml version="1.0" encoding="utf-8"?>
-<w:webSettings xmlns:mc="http://schemas.openxmlformats.org/markup-compatibility/2006" xmlns:r="http://schemas.openxmlformats.org/officeDocument/2006/relationships" xmlns:w="http://schemas.openxmlformats.org/wordprocessingml/2006/main" xmlns:w14="http://schemas.microsoft.com/office/word/2010/wordml" xmlns:w15="http://schemas.microsoft.com/office/word/2012/wordml" xmlns:w16se="http://schemas.microsoft.com/office/word/2015/wordml/symex" mc:Ignorable="w14 w15 w16se">
+<w:webSettings xmlns:mc="http://schemas.openxmlformats.org/markup-compatibility/2006" xmlns:r="http://schemas.openxmlformats.org/officeDocument/2006/relationships" xmlns:w="http://schemas.openxmlformats.org/wordprocessingml/2006/main" xmlns:w14="http://schemas.microsoft.com/office/word/2010/wordml" xmlns:w15="http://schemas.microsoft.com/office/word/2012/wordml" xmlns:w16cid="http://schemas.microsoft.com/office/word/2016/wordml/cid" xmlns:w16se="http://schemas.microsoft.com/office/word/2015/wordml/symex" mc:Ignorable="w14 w15 w16se w16cid">
   <w:optimizeForBrowser/>
   <w:allowPNG/>
 </w:webSettings>
@@ -10488,7 +11274,7 @@
 </file>
 
 <file path=customXml/itemProps2.xml><?xml version="1.0" encoding="utf-8"?>
-<ds:datastoreItem xmlns:ds="http://schemas.openxmlformats.org/officeDocument/2006/customXml" ds:itemID="{D9C16D21-A5A5-419E-ACA5-9829B637AB12}">
+<ds:datastoreItem xmlns:ds="http://schemas.openxmlformats.org/officeDocument/2006/customXml" ds:itemID="{285C8EE8-C1A9-468D-95C4-CFCAE0C64DDA}">
   <ds:schemaRefs>
     <ds:schemaRef ds:uri="http://schemas.openxmlformats.org/officeDocument/2006/bibliography"/>
   </ds:schemaRefs>

</xml_diff>